<commit_message>
cambie un poco el doc
</commit_message>
<xml_diff>
--- a/Estrategia.docx
+++ b/Estrategia.docx
@@ -1,6 +1,6 @@
 
 <file path=word/document.xml><?xml version="1.0" encoding="utf-8"?>
-<w:document xmlns:wpc="http://schemas.microsoft.com/office/word/2010/wordprocessingCanvas" xmlns:cx="http://schemas.microsoft.com/office/drawing/2014/chartex" xmlns:cx1="http://schemas.microsoft.com/office/drawing/2015/9/8/chartex" xmlns:cx2="http://schemas.microsoft.com/office/drawing/2015/10/21/chartex" xmlns:cx3="http://schemas.microsoft.com/office/drawing/2016/5/9/chartex" xmlns:cx4="http://schemas.microsoft.com/office/drawing/2016/5/10/chartex" xmlns:cx5="http://schemas.microsoft.com/office/drawing/2016/5/11/chartex" xmlns:cx6="http://schemas.microsoft.com/office/drawing/2016/5/12/chartex" xmlns:cx7="http://schemas.microsoft.com/office/drawing/2016/5/13/chartex" xmlns:cx8="http://schemas.microsoft.com/office/drawing/2016/5/14/chartex" xmlns:mc="http://schemas.openxmlformats.org/markup-compatibility/2006" xmlns:aink="http://schemas.microsoft.com/office/drawing/2016/ink" xmlns:am3d="http://schemas.microsoft.com/office/drawing/2017/model3d" xmlns:o="urn:schemas-microsoft-com:office:office" xmlns:r="http://schemas.openxmlformats.org/officeDocument/2006/relationships" xmlns:m="http://schemas.openxmlformats.org/officeDocument/2006/math" xmlns:v="urn:schemas-microsoft-com:vml" xmlns:wp14="http://schemas.microsoft.com/office/word/2010/wordprocessingDrawing" xmlns:wp="http://schemas.openxmlformats.org/drawingml/2006/wordprocessingDrawing" xmlns:w10="urn:schemas-microsoft-com:office:word" xmlns:w="http://schemas.openxmlformats.org/wordprocessingml/2006/main" xmlns:w14="http://schemas.microsoft.com/office/word/2010/wordml" xmlns:w15="http://schemas.microsoft.com/office/word/2012/wordml" xmlns:w16cid="http://schemas.microsoft.com/office/word/2016/wordml/cid" xmlns:w16se="http://schemas.microsoft.com/office/word/2015/wordml/symex" xmlns:wpg="http://schemas.microsoft.com/office/word/2010/wordprocessingGroup" xmlns:wpi="http://schemas.microsoft.com/office/word/2010/wordprocessingInk" xmlns:wne="http://schemas.microsoft.com/office/word/2006/wordml" xmlns:wps="http://schemas.microsoft.com/office/word/2010/wordprocessingShape" mc:Ignorable="w14 w15 w16se w16cid wp14">
+<w:document xmlns:wpc="http://schemas.microsoft.com/office/word/2010/wordprocessingCanvas" xmlns:cx="http://schemas.microsoft.com/office/drawing/2014/chartex" xmlns:cx1="http://schemas.microsoft.com/office/drawing/2015/9/8/chartex" xmlns:mc="http://schemas.openxmlformats.org/markup-compatibility/2006" xmlns:o="urn:schemas-microsoft-com:office:office" xmlns:r="http://schemas.openxmlformats.org/officeDocument/2006/relationships" xmlns:m="http://schemas.openxmlformats.org/officeDocument/2006/math" xmlns:v="urn:schemas-microsoft-com:vml" xmlns:wp14="http://schemas.microsoft.com/office/word/2010/wordprocessingDrawing" xmlns:wp="http://schemas.openxmlformats.org/drawingml/2006/wordprocessingDrawing" xmlns:w10="urn:schemas-microsoft-com:office:word" xmlns:w="http://schemas.openxmlformats.org/wordprocessingml/2006/main" xmlns:w14="http://schemas.microsoft.com/office/word/2010/wordml" xmlns:w15="http://schemas.microsoft.com/office/word/2012/wordml" xmlns:w16se="http://schemas.microsoft.com/office/word/2015/wordml/symex" xmlns:wpg="http://schemas.microsoft.com/office/word/2010/wordprocessingGroup" xmlns:wpi="http://schemas.microsoft.com/office/word/2010/wordprocessingInk" xmlns:wne="http://schemas.microsoft.com/office/word/2006/wordml" xmlns:wps="http://schemas.microsoft.com/office/word/2010/wordprocessingShape" mc:Ignorable="w14 w15 w16se wp14">
   <w:body>
     <w:sdt>
       <w:sdtPr>
@@ -17,6 +17,7 @@
           <w:r>
             <w:rPr>
               <w:noProof/>
+              <w:lang w:val="en-US"/>
             </w:rPr>
             <mc:AlternateContent>
               <mc:Choice Requires="wpg">
@@ -326,7 +327,7 @@
                   </wp:anchor>
                 </w:drawing>
               </mc:Choice>
-              <mc:Fallback>
+              <mc:Fallback xmlns:w16cid="http://schemas.microsoft.com/office/word/2016/wordml/cid" xmlns:am3d="http://schemas.microsoft.com/office/drawing/2017/model3d" xmlns:aink="http://schemas.microsoft.com/office/drawing/2016/ink" xmlns:cx8="http://schemas.microsoft.com/office/drawing/2016/5/14/chartex" xmlns:cx7="http://schemas.microsoft.com/office/drawing/2016/5/13/chartex" xmlns:cx6="http://schemas.microsoft.com/office/drawing/2016/5/12/chartex" xmlns:cx5="http://schemas.microsoft.com/office/drawing/2016/5/11/chartex" xmlns:cx4="http://schemas.microsoft.com/office/drawing/2016/5/10/chartex" xmlns:cx3="http://schemas.microsoft.com/office/drawing/2016/5/9/chartex" xmlns:cx2="http://schemas.microsoft.com/office/drawing/2015/10/21/chartex">
                 <w:pict>
                   <v:group w14:anchorId="79A122B0" id="Grupo 125" o:spid="_x0000_s1026" style="position:absolute;margin-left:0;margin-top:0;width:540pt;height:556.55pt;z-index:-251657216;mso-width-percent:1154;mso-height-percent:670;mso-top-percent:45;mso-position-horizontal:center;mso-position-horizontal-relative:margin;mso-position-vertical-relative:page;mso-width-percent:1154;mso-height-percent:670;mso-top-percent:45;mso-width-relative:margin" coordsize="55613,54044" o:gfxdata="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">
                     <o:lock v:ext="edit" aspectratio="t"/>
@@ -389,6 +390,7 @@
           <w:r>
             <w:rPr>
               <w:noProof/>
+              <w:lang w:val="en-US"/>
             </w:rPr>
             <mc:AlternateContent>
               <mc:Choice Requires="wps">
@@ -549,7 +551,7 @@
                   </wp:anchor>
                 </w:drawing>
               </mc:Choice>
-              <mc:Fallback>
+              <mc:Fallback xmlns:w16cid="http://schemas.microsoft.com/office/word/2016/wordml/cid" xmlns:am3d="http://schemas.microsoft.com/office/drawing/2017/model3d" xmlns:aink="http://schemas.microsoft.com/office/drawing/2016/ink" xmlns:cx8="http://schemas.microsoft.com/office/drawing/2016/5/14/chartex" xmlns:cx7="http://schemas.microsoft.com/office/drawing/2016/5/13/chartex" xmlns:cx6="http://schemas.microsoft.com/office/drawing/2016/5/12/chartex" xmlns:cx5="http://schemas.microsoft.com/office/drawing/2016/5/11/chartex" xmlns:cx4="http://schemas.microsoft.com/office/drawing/2016/5/10/chartex" xmlns:cx3="http://schemas.microsoft.com/office/drawing/2016/5/9/chartex" xmlns:cx2="http://schemas.microsoft.com/office/drawing/2015/10/21/chartex">
                 <w:pict>
                   <v:shapetype w14:anchorId="222440F0" id="_x0000_t202" coordsize="21600,21600" o:spt="202" path="m,l,21600r21600,l21600,xe">
                     <v:stroke joinstyle="miter"/>
@@ -658,6 +660,7 @@
           <w:r>
             <w:rPr>
               <w:noProof/>
+              <w:lang w:val="en-US"/>
             </w:rPr>
             <mc:AlternateContent>
               <mc:Choice Requires="wps">
@@ -842,7 +845,7 @@
                   </wp:anchor>
                 </w:drawing>
               </mc:Choice>
-              <mc:Fallback>
+              <mc:Fallback xmlns:w16cid="http://schemas.microsoft.com/office/word/2016/wordml/cid" xmlns:am3d="http://schemas.microsoft.com/office/drawing/2017/model3d" xmlns:aink="http://schemas.microsoft.com/office/drawing/2016/ink" xmlns:cx8="http://schemas.microsoft.com/office/drawing/2016/5/14/chartex" xmlns:cx7="http://schemas.microsoft.com/office/drawing/2016/5/13/chartex" xmlns:cx6="http://schemas.microsoft.com/office/drawing/2016/5/12/chartex" xmlns:cx5="http://schemas.microsoft.com/office/drawing/2016/5/11/chartex" xmlns:cx4="http://schemas.microsoft.com/office/drawing/2016/5/10/chartex" xmlns:cx3="http://schemas.microsoft.com/office/drawing/2016/5/9/chartex" xmlns:cx2="http://schemas.microsoft.com/office/drawing/2015/10/21/chartex">
                 <w:pict>
                   <v:shape w14:anchorId="07366864" id="Cuadro de texto 129" o:spid="_x0000_s1030" type="#_x0000_t202" style="position:absolute;margin-left:0;margin-top:0;width:453pt;height:38.15pt;z-index:251661312;visibility:visible;mso-wrap-style:square;mso-width-percent:1154;mso-height-percent:0;mso-top-percent:790;mso-wrap-distance-left:9pt;mso-wrap-distance-top:0;mso-wrap-distance-right:9pt;mso-wrap-distance-bottom:0;mso-position-horizontal:center;mso-position-horizontal-relative:page;mso-position-vertical-relative:page;mso-width-percent:1154;mso-height-percent:0;mso-top-percent:790;mso-width-relative:margin;mso-height-relative:margin;v-text-anchor:top" o:gfxdata="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" filled="f" stroked="f" strokeweight=".5pt">
                     <v:textbox style="mso-fit-shape-to-text:t" inset="1in,0,86.4pt,0">
@@ -962,6 +965,7 @@
           <w:r>
             <w:rPr>
               <w:noProof/>
+              <w:lang w:val="en-US"/>
             </w:rPr>
             <mc:AlternateContent>
               <mc:Choice Requires="wps">
@@ -1087,7 +1091,7 @@
                   </wp:anchor>
                 </w:drawing>
               </mc:Choice>
-              <mc:Fallback>
+              <mc:Fallback xmlns:w16cid="http://schemas.microsoft.com/office/word/2016/wordml/cid" xmlns:am3d="http://schemas.microsoft.com/office/drawing/2017/model3d" xmlns:aink="http://schemas.microsoft.com/office/drawing/2016/ink" xmlns:cx8="http://schemas.microsoft.com/office/drawing/2016/5/14/chartex" xmlns:cx7="http://schemas.microsoft.com/office/drawing/2016/5/13/chartex" xmlns:cx6="http://schemas.microsoft.com/office/drawing/2016/5/12/chartex" xmlns:cx5="http://schemas.microsoft.com/office/drawing/2016/5/11/chartex" xmlns:cx4="http://schemas.microsoft.com/office/drawing/2016/5/10/chartex" xmlns:cx3="http://schemas.microsoft.com/office/drawing/2016/5/9/chartex" xmlns:cx2="http://schemas.microsoft.com/office/drawing/2015/10/21/chartex">
                 <w:pict>
                   <v:rect w14:anchorId="7B8BD8D3" id="Rectángulo 130" o:spid="_x0000_s1031" style="position:absolute;margin-left:-4.4pt;margin-top:0;width:46.8pt;height:77.75pt;z-index:251660288;visibility:visible;mso-wrap-style:square;mso-width-percent:76;mso-height-percent:98;mso-top-percent:23;mso-wrap-distance-left:9pt;mso-wrap-distance-top:0;mso-wrap-distance-right:9pt;mso-wrap-distance-bottom:0;mso-position-horizontal:right;mso-position-horizontal-relative:margin;mso-position-vertical-relative:page;mso-width-percent:76;mso-height-percent:98;mso-top-percent:23;mso-width-relative:page;mso-height-relative:page;v-text-anchor:bottom" o:gfxdata="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" fillcolor="#4472c4 [3204]" stroked="f" strokeweight="1pt">
                     <o:lock v:ext="edit" aspectratio="t"/>
@@ -2528,6 +2532,7 @@
           <w:rFonts w:ascii="Arial" w:hAnsi="Arial" w:cs="Arial"/>
           <w:noProof/>
           <w:color w:val="000000"/>
+          <w:lang w:val="en-US"/>
         </w:rPr>
         <w:drawing>
           <wp:anchor distT="0" distB="0" distL="114300" distR="114300" simplePos="0" relativeHeight="251663360" behindDoc="0" locked="0" layoutInCell="1" allowOverlap="1" wp14:anchorId="01693DE5" wp14:editId="3D78189D">
@@ -2933,7 +2938,23 @@
           <w:sz w:val="24"/>
           <w:szCs w:val="24"/>
         </w:rPr>
-        <w:t xml:space="preserve"> Si bien no era parte de la consigna crear una ABM para la creación de nuevos usuarios. Se implemento un </w:t>
+        <w:t xml:space="preserve"> Si bien no era parte de la consigna crear una ABM para la creación de nuevos usuarios. Se </w:t>
+      </w:r>
+      <w:proofErr w:type="spellStart"/>
+      <w:r>
+        <w:rPr>
+          <w:sz w:val="24"/>
+          <w:szCs w:val="24"/>
+        </w:rPr>
+        <w:t>implemento</w:t>
+      </w:r>
+      <w:proofErr w:type="spellEnd"/>
+      <w:r>
+        <w:rPr>
+          <w:sz w:val="24"/>
+          <w:szCs w:val="24"/>
+        </w:rPr>
+        <w:t xml:space="preserve"> un </w:t>
       </w:r>
       <w:proofErr w:type="spellStart"/>
       <w:r>
@@ -3551,8 +3572,683 @@
           <w:szCs w:val="24"/>
         </w:rPr>
       </w:pPr>
+    </w:p>
+    <w:p>
+      <w:pPr>
+        <w:spacing w:line="240" w:lineRule="auto"/>
+        <w:ind w:firstLine="284"/>
+        <w:rPr>
+          <w:sz w:val="24"/>
+          <w:szCs w:val="24"/>
+        </w:rPr>
+      </w:pPr>
+    </w:p>
+    <w:p>
+      <w:pPr>
+        <w:spacing w:line="240" w:lineRule="auto"/>
+        <w:ind w:firstLine="284"/>
+        <w:jc w:val="center"/>
+        <w:rPr>
+          <w:b/>
+          <w:bCs/>
+          <w:sz w:val="32"/>
+          <w:szCs w:val="32"/>
+        </w:rPr>
+      </w:pPr>
+      <w:r>
+        <w:rPr>
+          <w:b/>
+          <w:bCs/>
+          <w:sz w:val="32"/>
+          <w:szCs w:val="32"/>
+        </w:rPr>
+        <w:t>ABM de Recorridos</w:t>
+      </w:r>
+    </w:p>
+    <w:p>
+      <w:pPr>
+        <w:spacing w:line="240" w:lineRule="auto"/>
+        <w:ind w:firstLine="284"/>
+        <w:jc w:val="center"/>
+        <w:rPr>
+          <w:b/>
+          <w:bCs/>
+          <w:sz w:val="24"/>
+          <w:szCs w:val="24"/>
+        </w:rPr>
+      </w:pPr>
+    </w:p>
+    <w:p>
+      <w:pPr>
+        <w:spacing w:line="240" w:lineRule="auto"/>
+        <w:ind w:firstLine="284"/>
+        <w:rPr>
+          <w:sz w:val="24"/>
+          <w:szCs w:val="24"/>
+        </w:rPr>
+      </w:pPr>
+      <w:r>
+        <w:rPr>
+          <w:sz w:val="24"/>
+          <w:szCs w:val="24"/>
+        </w:rPr>
+        <w:t xml:space="preserve">Para el listado de los recorridos cargados en la base, se decidió realizar una consulta que devuelva los recorridos existentes solamente con su puerto origen y su destino, omitiendo los puertos </w:t>
+      </w:r>
+      <w:r>
+        <w:rPr>
+          <w:sz w:val="24"/>
+          <w:szCs w:val="24"/>
+        </w:rPr>
+        <w:t>intermedios</w:t>
+      </w:r>
+      <w:r>
+        <w:rPr>
+          <w:sz w:val="24"/>
+          <w:szCs w:val="24"/>
+        </w:rPr>
+        <w:t>. Estos tramos intermedios sí serán mostrados cuando se quiera realizar una modificación de</w:t>
+      </w:r>
+      <w:r>
+        <w:rPr>
+          <w:sz w:val="24"/>
+          <w:szCs w:val="24"/>
+        </w:rPr>
+        <w:t>l</w:t>
+      </w:r>
+      <w:r>
+        <w:rPr>
+          <w:sz w:val="24"/>
+          <w:szCs w:val="24"/>
+        </w:rPr>
+        <w:t xml:space="preserve"> recorrido</w:t>
+      </w:r>
+      <w:r>
+        <w:rPr>
+          <w:sz w:val="24"/>
+          <w:szCs w:val="24"/>
+        </w:rPr>
+        <w:t xml:space="preserve"> en cuestión</w:t>
+      </w:r>
+      <w:r>
+        <w:rPr>
+          <w:sz w:val="24"/>
+          <w:szCs w:val="24"/>
+        </w:rPr>
+        <w:t xml:space="preserve"> para que el usuario</w:t>
+      </w:r>
+      <w:r>
+        <w:rPr>
+          <w:sz w:val="24"/>
+          <w:szCs w:val="24"/>
+        </w:rPr>
+        <w:t xml:space="preserve"> los</w:t>
+      </w:r>
+      <w:r>
+        <w:rPr>
+          <w:sz w:val="24"/>
+          <w:szCs w:val="24"/>
+        </w:rPr>
+        <w:t xml:space="preserve"> pueda tener en </w:t>
+      </w:r>
+      <w:r>
+        <w:rPr>
+          <w:sz w:val="24"/>
+          <w:szCs w:val="24"/>
+        </w:rPr>
+        <w:t xml:space="preserve">cuenta. </w:t>
+      </w:r>
+    </w:p>
+    <w:p>
+      <w:pPr>
+        <w:spacing w:line="240" w:lineRule="auto"/>
+        <w:ind w:firstLine="284"/>
+        <w:rPr>
+          <w:sz w:val="24"/>
+          <w:szCs w:val="24"/>
+        </w:rPr>
+      </w:pPr>
+      <w:r>
+        <w:rPr>
+          <w:sz w:val="24"/>
+          <w:szCs w:val="24"/>
+        </w:rPr>
+        <w:t>Al crear o modificar un recorrido se podrá únicamente cambiar los tramos que este posea, manejando esto dinámicamente para evitar que un crucero vaya hacia un puerto anterior, exceptuando la vuelta al origen. Como sólo se puede cambiar esto sin modificar los tramos, decidimos incluir una vista de tramos aparte, en donde se podrá elegir un puerto inicial y uno final, con su precio y duración para generar un nuevo tramo. Consideramos que, si se agrega un puerto, deb</w:t>
+      </w:r>
+      <w:r>
+        <w:rPr>
+          <w:sz w:val="24"/>
+          <w:szCs w:val="24"/>
+        </w:rPr>
+        <w:t>erí</w:t>
+      </w:r>
+      <w:r>
+        <w:rPr>
+          <w:sz w:val="24"/>
+          <w:szCs w:val="24"/>
+        </w:rPr>
+        <w:t xml:space="preserve">a haber alguna manera de incluir el mismo en un tramo para </w:t>
+      </w:r>
+      <w:r>
+        <w:rPr>
+          <w:sz w:val="24"/>
+          <w:szCs w:val="24"/>
+        </w:rPr>
+        <w:t xml:space="preserve">que </w:t>
+      </w:r>
+      <w:r>
+        <w:rPr>
+          <w:sz w:val="24"/>
+          <w:szCs w:val="24"/>
+        </w:rPr>
+        <w:t>posteriormente</w:t>
+      </w:r>
+      <w:r>
+        <w:rPr>
+          <w:sz w:val="24"/>
+          <w:szCs w:val="24"/>
+        </w:rPr>
+        <w:t xml:space="preserve"> </w:t>
+      </w:r>
+      <w:r>
+        <w:rPr>
+          <w:sz w:val="24"/>
+          <w:szCs w:val="24"/>
+        </w:rPr>
+        <w:t>sea</w:t>
+      </w:r>
+      <w:r>
+        <w:rPr>
+          <w:sz w:val="24"/>
+          <w:szCs w:val="24"/>
+        </w:rPr>
+        <w:t xml:space="preserve"> parte de</w:t>
+      </w:r>
+      <w:r>
+        <w:rPr>
+          <w:sz w:val="24"/>
+          <w:szCs w:val="24"/>
+        </w:rPr>
+        <w:t xml:space="preserve"> un recorrido y finalmente un viaje. </w:t>
+      </w:r>
+      <w:r>
+        <w:rPr>
+          <w:sz w:val="24"/>
+          <w:szCs w:val="24"/>
+        </w:rPr>
+        <w:t>T</w:t>
+      </w:r>
+      <w:r>
+        <w:rPr>
+          <w:sz w:val="24"/>
+          <w:szCs w:val="24"/>
+        </w:rPr>
+        <w:t xml:space="preserve">ambién decidimos que a la hora de modificar un tramo sólo se </w:t>
+      </w:r>
+      <w:r>
+        <w:rPr>
+          <w:sz w:val="24"/>
+          <w:szCs w:val="24"/>
+        </w:rPr>
+        <w:lastRenderedPageBreak/>
+        <w:t xml:space="preserve">podrá cambiar tanto el precio de este como la duración, teniendo el sistema actualizado en caso de que los cruceros sean más veloces o haya alguna modificación en los costos. </w:t>
+      </w:r>
+    </w:p>
+    <w:p>
+      <w:pPr>
+        <w:spacing w:line="240" w:lineRule="auto"/>
+        <w:ind w:firstLine="284"/>
+        <w:rPr>
+          <w:sz w:val="24"/>
+          <w:szCs w:val="24"/>
+        </w:rPr>
+      </w:pPr>
+      <w:r>
+        <w:rPr>
+          <w:sz w:val="24"/>
+          <w:szCs w:val="24"/>
+        </w:rPr>
+        <w:t xml:space="preserve">De un recorrido se puede modificar tanto el código, como los tramos que incluya el recorrido, mostrando en la pantalla dinámicamente </w:t>
+      </w:r>
+      <w:r>
+        <w:rPr>
+          <w:sz w:val="24"/>
+          <w:szCs w:val="24"/>
+        </w:rPr>
+        <w:t>los tramos que componen a</w:t>
+      </w:r>
+      <w:r>
+        <w:rPr>
+          <w:sz w:val="24"/>
+          <w:szCs w:val="24"/>
+        </w:rPr>
+        <w:t xml:space="preserve">l recorrido, ya sea nuevo o modificado, y el tiempo que duraría en completarse </w:t>
+      </w:r>
+      <w:r>
+        <w:rPr>
+          <w:sz w:val="24"/>
+          <w:szCs w:val="24"/>
+        </w:rPr>
+        <w:t xml:space="preserve">de acuerdo </w:t>
+      </w:r>
+      <w:r>
+        <w:rPr>
+          <w:sz w:val="24"/>
+          <w:szCs w:val="24"/>
+        </w:rPr>
+        <w:t>con</w:t>
+      </w:r>
+      <w:r>
+        <w:rPr>
+          <w:sz w:val="24"/>
+          <w:szCs w:val="24"/>
+        </w:rPr>
+        <w:t xml:space="preserve"> </w:t>
+      </w:r>
+      <w:r>
+        <w:rPr>
+          <w:sz w:val="24"/>
+          <w:szCs w:val="24"/>
+        </w:rPr>
+        <w:t>estos</w:t>
+      </w:r>
+      <w:r>
+        <w:rPr>
+          <w:sz w:val="24"/>
+          <w:szCs w:val="24"/>
+        </w:rPr>
+        <w:t>.</w:t>
+      </w:r>
+    </w:p>
+    <w:p>
+      <w:pPr>
+        <w:spacing w:line="240" w:lineRule="auto"/>
+        <w:ind w:firstLine="284"/>
+        <w:rPr>
+          <w:sz w:val="24"/>
+          <w:szCs w:val="24"/>
+        </w:rPr>
+      </w:pPr>
+    </w:p>
+    <w:p>
+      <w:pPr>
+        <w:spacing w:line="240" w:lineRule="auto"/>
+        <w:ind w:firstLine="284"/>
+        <w:jc w:val="center"/>
+        <w:rPr>
+          <w:b/>
+          <w:bCs/>
+          <w:sz w:val="32"/>
+          <w:szCs w:val="32"/>
+        </w:rPr>
+      </w:pPr>
+      <w:r>
+        <w:rPr>
+          <w:b/>
+          <w:bCs/>
+          <w:sz w:val="32"/>
+          <w:szCs w:val="32"/>
+        </w:rPr>
+        <w:t>ABM de Cruceros</w:t>
+      </w:r>
+    </w:p>
+    <w:p>
+      <w:pPr>
+        <w:spacing w:line="240" w:lineRule="auto"/>
+        <w:ind w:firstLine="284"/>
+        <w:jc w:val="center"/>
+        <w:rPr>
+          <w:sz w:val="24"/>
+          <w:szCs w:val="24"/>
+        </w:rPr>
+      </w:pPr>
+    </w:p>
+    <w:p>
+      <w:pPr>
+        <w:spacing w:line="240" w:lineRule="auto"/>
+        <w:ind w:firstLine="284"/>
+        <w:rPr>
+          <w:sz w:val="24"/>
+          <w:szCs w:val="24"/>
+        </w:rPr>
+      </w:pPr>
+      <w:r>
+        <w:rPr>
+          <w:sz w:val="24"/>
+          <w:szCs w:val="24"/>
+        </w:rPr>
+        <w:t>El listado de cruceros muestra todos los cruceros que se encuentren en la base y tengan cabinas, siendo una de sus columnas la cantidad que posee.</w:t>
+      </w:r>
+    </w:p>
+    <w:p>
+      <w:pPr>
+        <w:spacing w:line="240" w:lineRule="auto"/>
+        <w:ind w:firstLine="284"/>
+        <w:rPr>
+          <w:sz w:val="24"/>
+          <w:szCs w:val="24"/>
+        </w:rPr>
+      </w:pPr>
+      <w:r>
+        <w:rPr>
+          <w:sz w:val="24"/>
+          <w:szCs w:val="24"/>
+        </w:rPr>
+        <w:t>Para</w:t>
+      </w:r>
+      <w:r>
+        <w:rPr>
+          <w:sz w:val="24"/>
+          <w:szCs w:val="24"/>
+        </w:rPr>
+        <w:t xml:space="preserve"> la creación o modificación de un crucero, uno puede elegir una marca de una lista predeterminada que se carga desde la base</w:t>
+      </w:r>
+      <w:r>
+        <w:rPr>
+          <w:sz w:val="24"/>
+          <w:szCs w:val="24"/>
+        </w:rPr>
+        <w:t>. Luego el usuario podrá ingresar</w:t>
+      </w:r>
+      <w:r>
+        <w:rPr>
+          <w:sz w:val="24"/>
+          <w:szCs w:val="24"/>
+        </w:rPr>
+        <w:t xml:space="preserve"> el nombre de</w:t>
+      </w:r>
+      <w:r>
+        <w:rPr>
+          <w:sz w:val="24"/>
+          <w:szCs w:val="24"/>
+        </w:rPr>
+        <w:t>l</w:t>
+      </w:r>
+      <w:r>
+        <w:rPr>
+          <w:sz w:val="24"/>
+          <w:szCs w:val="24"/>
+        </w:rPr>
+        <w:t xml:space="preserve"> modelo</w:t>
+      </w:r>
+      <w:r>
+        <w:rPr>
+          <w:sz w:val="24"/>
+          <w:szCs w:val="24"/>
+        </w:rPr>
+        <w:t>.</w:t>
+      </w:r>
+      <w:r>
+        <w:rPr>
+          <w:sz w:val="24"/>
+          <w:szCs w:val="24"/>
+        </w:rPr>
+        <w:t xml:space="preserve"> </w:t>
+      </w:r>
+      <w:r>
+        <w:rPr>
+          <w:sz w:val="24"/>
+          <w:szCs w:val="24"/>
+        </w:rPr>
+        <w:t xml:space="preserve">Si este es un modelo </w:t>
+      </w:r>
+      <w:r>
+        <w:rPr>
+          <w:sz w:val="24"/>
+          <w:szCs w:val="24"/>
+        </w:rPr>
+        <w:t>ya existente</w:t>
+      </w:r>
+      <w:r>
+        <w:rPr>
+          <w:sz w:val="24"/>
+          <w:szCs w:val="24"/>
+        </w:rPr>
+        <w:t>,</w:t>
+      </w:r>
+      <w:r>
+        <w:rPr>
+          <w:sz w:val="24"/>
+          <w:szCs w:val="24"/>
+        </w:rPr>
+        <w:t xml:space="preserve"> se referencia dicho modelo en la creación/modificación del crucero, pero si no existe se crea un nuevo modelo, con el nombre tipeado. El cambio en la lista de servicios de un crucero tiene la misma lógica que la lista de funcionalidades de un rol, por lo que se puede agregar o quitar como también tener vacío. Luego de crear un crucero nuevo se lo dirige a una nueva pantalla donde se le pedirá que ingrese al menos una cabina para el mismo, pudiendo agregar las que corresponda o mismo quitar de la lista actual, siendo que esta se va cargando dinámicamente y mostrándose por pantalla. Se decidió no limitar este proceso por el hecho de que podrían aparecer nuevos cruceros a futuro donde se requiera que el número de pisos y/o cabinas sea mayor al que se dispone actualmente. Luego de finalizado este proceso se </w:t>
+      </w:r>
+      <w:r>
+        <w:rPr>
+          <w:sz w:val="24"/>
+          <w:szCs w:val="24"/>
+        </w:rPr>
+        <w:t>devolverá</w:t>
+      </w:r>
+      <w:r>
+        <w:rPr>
+          <w:sz w:val="24"/>
+          <w:szCs w:val="24"/>
+        </w:rPr>
+        <w:t xml:space="preserve"> </w:t>
+      </w:r>
+      <w:r>
+        <w:rPr>
+          <w:sz w:val="24"/>
+          <w:szCs w:val="24"/>
+        </w:rPr>
+        <w:t xml:space="preserve">al usuario </w:t>
+      </w:r>
+      <w:r>
+        <w:rPr>
+          <w:sz w:val="24"/>
+          <w:szCs w:val="24"/>
+        </w:rPr>
+        <w:t>a la pantalla principal de la ABM.</w:t>
+      </w:r>
+    </w:p>
+    <w:p>
+      <w:pPr>
+        <w:spacing w:line="240" w:lineRule="auto"/>
+        <w:ind w:firstLine="284"/>
+        <w:rPr>
+          <w:sz w:val="24"/>
+          <w:szCs w:val="24"/>
+        </w:rPr>
+      </w:pPr>
+      <w:r>
+        <w:rPr>
+          <w:sz w:val="24"/>
+          <w:szCs w:val="24"/>
+        </w:rPr>
+        <w:t>Al momento de dar de baja un crucero puede hacerse tanto definitiva, como momentáneamente, siendo que una vez que se selecciona el tipo de baja que quiere realizar</w:t>
+      </w:r>
+      <w:r>
+        <w:rPr>
+          <w:sz w:val="24"/>
+          <w:szCs w:val="24"/>
+        </w:rPr>
+        <w:t>,</w:t>
+      </w:r>
+      <w:r>
+        <w:rPr>
+          <w:sz w:val="24"/>
+          <w:szCs w:val="24"/>
+        </w:rPr>
+        <w:t xml:space="preserve"> en el caso de </w:t>
+      </w:r>
+      <w:r>
+        <w:rPr>
+          <w:sz w:val="24"/>
+          <w:szCs w:val="24"/>
+        </w:rPr>
+        <w:t xml:space="preserve">que se haya escogido </w:t>
+      </w:r>
+      <w:r>
+        <w:rPr>
+          <w:sz w:val="24"/>
+          <w:szCs w:val="24"/>
+        </w:rPr>
+        <w:t>la baja definitiva</w:t>
+      </w:r>
+      <w:r>
+        <w:rPr>
+          <w:sz w:val="24"/>
+          <w:szCs w:val="24"/>
+        </w:rPr>
+        <w:t>,</w:t>
+      </w:r>
+      <w:r>
+        <w:rPr>
+          <w:sz w:val="24"/>
+          <w:szCs w:val="24"/>
+        </w:rPr>
+        <w:t xml:space="preserve"> </w:t>
+      </w:r>
+      <w:r>
+        <w:rPr>
+          <w:sz w:val="24"/>
+          <w:szCs w:val="24"/>
+        </w:rPr>
+        <w:t xml:space="preserve">se deberá elegir la fecha en la cual </w:t>
+      </w:r>
+      <w:r>
+        <w:rPr>
+          <w:sz w:val="24"/>
+          <w:szCs w:val="24"/>
+        </w:rPr>
+        <w:t>el crucero pasaría a estar dado de baja definitivamente, pero en el caso de haber seleccionado la baja momentánea (fuera de servicio), la fecha a elegir corresponderá con la fecha de alta del crucero, o sea el día en que el crucero volverá a estar activo</w:t>
+      </w:r>
+      <w:r>
+        <w:rPr>
+          <w:sz w:val="24"/>
+          <w:szCs w:val="24"/>
+        </w:rPr>
+        <w:t>. Se decidió que sea así para que el sistema pueda ser usado en cualquier momento pudiendo elegir la fecha en la que se quiera dar de baja el crucero, aunque esta no sea la actual. En caso de que sea una baja momentánea la fecha a elegir corresponde a la fecha en la que el crucero volverá a estar disponible (se dé de alta) y se tomará como fecha de baja la fecha actual del sistema.</w:t>
+      </w:r>
+      <w:r>
+        <w:rPr>
+          <w:sz w:val="24"/>
+          <w:szCs w:val="24"/>
+        </w:rPr>
+        <w:t xml:space="preserve"> En tal caso mediante el </w:t>
+      </w:r>
+      <w:proofErr w:type="spellStart"/>
+      <w:r>
+        <w:rPr>
+          <w:sz w:val="24"/>
+          <w:szCs w:val="24"/>
+        </w:rPr>
+        <w:t>procedure</w:t>
+      </w:r>
+      <w:proofErr w:type="spellEnd"/>
+      <w:r>
+        <w:rPr>
+          <w:sz w:val="24"/>
+          <w:szCs w:val="24"/>
+        </w:rPr>
+        <w:t xml:space="preserve"> </w:t>
+      </w:r>
+      <w:proofErr w:type="spellStart"/>
+      <w:r>
+        <w:rPr>
+          <w:sz w:val="24"/>
+          <w:szCs w:val="24"/>
+        </w:rPr>
+        <w:t>RetrasarCrucero</w:t>
+      </w:r>
+      <w:proofErr w:type="spellEnd"/>
+      <w:r>
+        <w:rPr>
+          <w:sz w:val="24"/>
+          <w:szCs w:val="24"/>
+        </w:rPr>
+        <w:t xml:space="preserve"> se </w:t>
+      </w:r>
       <w:bookmarkStart w:id="0" w:name="_GoBack"/>
       <w:bookmarkEnd w:id="0"/>
+      <w:r>
+        <w:rPr>
+          <w:sz w:val="24"/>
+          <w:szCs w:val="24"/>
+        </w:rPr>
+        <w:t>pasarán todos los viajes a realizar para el futuro según la diferencia de días entre la fecha de baja y la fecha de alta.</w:t>
+      </w:r>
+    </w:p>
+    <w:p>
+      <w:pPr>
+        <w:spacing w:line="240" w:lineRule="auto"/>
+        <w:ind w:firstLine="284"/>
+        <w:rPr>
+          <w:sz w:val="24"/>
+          <w:szCs w:val="24"/>
+        </w:rPr>
+      </w:pPr>
+      <w:r>
+        <w:rPr>
+          <w:sz w:val="24"/>
+          <w:szCs w:val="24"/>
+        </w:rPr>
+        <w:t xml:space="preserve">En ambos casos se preguntará si se desea o no realizar la cancelación de pasajes futuros para ese crucero y </w:t>
+      </w:r>
+      <w:r>
+        <w:rPr>
+          <w:sz w:val="24"/>
+          <w:szCs w:val="24"/>
+        </w:rPr>
+        <w:t>de acuerdo con el</w:t>
+      </w:r>
+      <w:r>
+        <w:rPr>
+          <w:sz w:val="24"/>
+          <w:szCs w:val="24"/>
+        </w:rPr>
+        <w:t xml:space="preserve"> tipo de respuesta del usuario se realizará o no dicha cancelación. En caso afirmativo se lo dirigirá a una vista donde debe completar el motivo por el que se cancelarán los pasajes. Para la implementación de esta situación decidimos que se cancelarían todos los pasajes y reservas futuras</w:t>
+      </w:r>
+      <w:r>
+        <w:rPr>
+          <w:sz w:val="24"/>
+          <w:szCs w:val="24"/>
+        </w:rPr>
+        <w:t>. S</w:t>
+      </w:r>
+      <w:r>
+        <w:rPr>
+          <w:sz w:val="24"/>
+          <w:szCs w:val="24"/>
+        </w:rPr>
+        <w:t xml:space="preserve">in </w:t>
+      </w:r>
+      <w:r>
+        <w:rPr>
+          <w:sz w:val="24"/>
+          <w:szCs w:val="24"/>
+        </w:rPr>
+        <w:lastRenderedPageBreak/>
+        <w:t>tomar en cuenta que si la baja era momentánea podría recibir la fecha de alta y sólo cancelar pasajes y reservas en ese rango</w:t>
+      </w:r>
+      <w:r>
+        <w:rPr>
+          <w:sz w:val="24"/>
+          <w:szCs w:val="24"/>
+        </w:rPr>
+        <w:t>.</w:t>
+      </w:r>
+      <w:r>
+        <w:rPr>
+          <w:sz w:val="24"/>
+          <w:szCs w:val="24"/>
+        </w:rPr>
+        <w:t xml:space="preserve"> </w:t>
+      </w:r>
+      <w:r>
+        <w:rPr>
+          <w:sz w:val="24"/>
+          <w:szCs w:val="24"/>
+        </w:rPr>
+        <w:t>P</w:t>
+      </w:r>
+      <w:r>
+        <w:rPr>
+          <w:sz w:val="24"/>
+          <w:szCs w:val="24"/>
+        </w:rPr>
+        <w:t>ero se dejó el SELECT que debería utilizarse como alternativa a esta situación con un comentario dentro del método “cancelar_viajes” de la clase “Crucero_BD”.</w:t>
+      </w:r>
     </w:p>
     <w:p>
       <w:pPr>
@@ -3583,262 +4279,73 @@
           <w:sz w:val="32"/>
           <w:szCs w:val="32"/>
         </w:rPr>
-        <w:t>ABM de Recorridos</w:t>
-      </w:r>
-    </w:p>
-    <w:p>
-      <w:pPr>
-        <w:spacing w:line="240" w:lineRule="auto"/>
-        <w:ind w:firstLine="284"/>
-        <w:jc w:val="center"/>
-        <w:rPr>
-          <w:b/>
-          <w:bCs/>
-          <w:sz w:val="24"/>
-          <w:szCs w:val="24"/>
-        </w:rPr>
-      </w:pPr>
-    </w:p>
-    <w:p>
-      <w:pPr>
-        <w:spacing w:line="240" w:lineRule="auto"/>
-        <w:ind w:firstLine="284"/>
-        <w:rPr>
-          <w:sz w:val="24"/>
-          <w:szCs w:val="24"/>
-        </w:rPr>
-      </w:pPr>
-      <w:r>
-        <w:rPr>
-          <w:sz w:val="24"/>
-          <w:szCs w:val="24"/>
-        </w:rPr>
-        <w:t xml:space="preserve">Para el listado de los recorridos cargados en la base, se decidió realizar una consulta que devuelva los recorridos existentes solamente con su puerto origen y su destino, omitiendo los puertos </w:t>
-      </w:r>
-      <w:r>
-        <w:rPr>
-          <w:sz w:val="24"/>
-          <w:szCs w:val="24"/>
-        </w:rPr>
-        <w:t>intermedios</w:t>
-      </w:r>
-      <w:r>
-        <w:rPr>
-          <w:sz w:val="24"/>
-          <w:szCs w:val="24"/>
-        </w:rPr>
-        <w:t>. Estos tramos intermedios sí serán mostrados cuando se quiera realizar una modificación de</w:t>
-      </w:r>
-      <w:r>
-        <w:rPr>
-          <w:sz w:val="24"/>
-          <w:szCs w:val="24"/>
-        </w:rPr>
-        <w:t>l</w:t>
-      </w:r>
-      <w:r>
-        <w:rPr>
-          <w:sz w:val="24"/>
-          <w:szCs w:val="24"/>
-        </w:rPr>
-        <w:t xml:space="preserve"> recorrido</w:t>
-      </w:r>
-      <w:r>
-        <w:rPr>
-          <w:sz w:val="24"/>
-          <w:szCs w:val="24"/>
-        </w:rPr>
-        <w:t xml:space="preserve"> en cuestión</w:t>
-      </w:r>
-      <w:r>
-        <w:rPr>
-          <w:sz w:val="24"/>
-          <w:szCs w:val="24"/>
-        </w:rPr>
-        <w:t xml:space="preserve"> para que el usuario</w:t>
-      </w:r>
-      <w:r>
-        <w:rPr>
-          <w:sz w:val="24"/>
-          <w:szCs w:val="24"/>
-        </w:rPr>
-        <w:t xml:space="preserve"> los</w:t>
-      </w:r>
-      <w:r>
-        <w:rPr>
-          <w:sz w:val="24"/>
-          <w:szCs w:val="24"/>
-        </w:rPr>
-        <w:t xml:space="preserve"> pueda tener en </w:t>
-      </w:r>
-      <w:r>
-        <w:rPr>
-          <w:sz w:val="24"/>
-          <w:szCs w:val="24"/>
-        </w:rPr>
-        <w:t xml:space="preserve">cuenta. </w:t>
-      </w:r>
-    </w:p>
-    <w:p>
-      <w:pPr>
-        <w:spacing w:line="240" w:lineRule="auto"/>
-        <w:ind w:firstLine="284"/>
-        <w:rPr>
-          <w:sz w:val="24"/>
-          <w:szCs w:val="24"/>
-        </w:rPr>
-      </w:pPr>
-      <w:r>
-        <w:rPr>
-          <w:sz w:val="24"/>
-          <w:szCs w:val="24"/>
-        </w:rPr>
-        <w:t>Al crear o modificar un recorrido se podrá únicamente cambiar los tramos que este posea, manejando esto dinámicamente para evitar que un crucero vaya hacia un puerto anterior, exceptuando la vuelta al origen. Como sólo se puede cambiar esto sin modificar los tramos, decidimos incluir una vista de tramos aparte, en donde se podrá elegir un puerto inicial y uno final, con su precio y duración para generar un nuevo tramo. Consideramos que, si se agrega un puerto, deb</w:t>
-      </w:r>
-      <w:r>
-        <w:rPr>
-          <w:sz w:val="24"/>
-          <w:szCs w:val="24"/>
-        </w:rPr>
-        <w:t>erí</w:t>
-      </w:r>
-      <w:r>
-        <w:rPr>
-          <w:sz w:val="24"/>
-          <w:szCs w:val="24"/>
-        </w:rPr>
-        <w:t xml:space="preserve">a haber alguna manera de incluir el mismo en un tramo para </w:t>
-      </w:r>
-      <w:r>
-        <w:rPr>
-          <w:sz w:val="24"/>
-          <w:szCs w:val="24"/>
-        </w:rPr>
-        <w:t xml:space="preserve">que </w:t>
-      </w:r>
-      <w:r>
-        <w:rPr>
-          <w:sz w:val="24"/>
-          <w:szCs w:val="24"/>
-        </w:rPr>
-        <w:t>posteriormente</w:t>
-      </w:r>
-      <w:r>
-        <w:rPr>
-          <w:sz w:val="24"/>
-          <w:szCs w:val="24"/>
-        </w:rPr>
-        <w:t xml:space="preserve"> </w:t>
-      </w:r>
-      <w:r>
-        <w:rPr>
-          <w:sz w:val="24"/>
-          <w:szCs w:val="24"/>
-        </w:rPr>
-        <w:t>sea</w:t>
-      </w:r>
-      <w:r>
-        <w:rPr>
-          <w:sz w:val="24"/>
-          <w:szCs w:val="24"/>
-        </w:rPr>
-        <w:t xml:space="preserve"> parte de</w:t>
-      </w:r>
-      <w:r>
-        <w:rPr>
-          <w:sz w:val="24"/>
-          <w:szCs w:val="24"/>
-        </w:rPr>
-        <w:t xml:space="preserve"> un recorrido y finalmente un viaje. </w:t>
-      </w:r>
-      <w:r>
-        <w:rPr>
-          <w:sz w:val="24"/>
-          <w:szCs w:val="24"/>
-        </w:rPr>
-        <w:t>T</w:t>
-      </w:r>
-      <w:r>
-        <w:rPr>
-          <w:sz w:val="24"/>
-          <w:szCs w:val="24"/>
-        </w:rPr>
-        <w:t xml:space="preserve">ambién decidimos que a la hora de modificar un tramo sólo se </w:t>
-      </w:r>
-      <w:r>
-        <w:rPr>
-          <w:sz w:val="24"/>
-          <w:szCs w:val="24"/>
-        </w:rPr>
-        <w:lastRenderedPageBreak/>
-        <w:t xml:space="preserve">podrá cambiar tanto el precio de este como la duración, teniendo el sistema actualizado en caso de que los cruceros sean más veloces o haya alguna modificación en los costos. </w:t>
-      </w:r>
-    </w:p>
-    <w:p>
-      <w:pPr>
-        <w:spacing w:line="240" w:lineRule="auto"/>
-        <w:ind w:firstLine="284"/>
-        <w:rPr>
-          <w:sz w:val="24"/>
-          <w:szCs w:val="24"/>
-        </w:rPr>
-      </w:pPr>
-      <w:r>
-        <w:rPr>
-          <w:sz w:val="24"/>
-          <w:szCs w:val="24"/>
-        </w:rPr>
-        <w:t xml:space="preserve">De un recorrido se puede modificar tanto el código, como los tramos que incluya el recorrido, mostrando en la pantalla dinámicamente </w:t>
-      </w:r>
-      <w:r>
-        <w:rPr>
-          <w:sz w:val="24"/>
-          <w:szCs w:val="24"/>
-        </w:rPr>
-        <w:t>los tramos que componen a</w:t>
-      </w:r>
-      <w:r>
-        <w:rPr>
-          <w:sz w:val="24"/>
-          <w:szCs w:val="24"/>
-        </w:rPr>
-        <w:t xml:space="preserve">l recorrido, ya sea nuevo o modificado, y el tiempo que duraría en completarse </w:t>
-      </w:r>
-      <w:r>
-        <w:rPr>
-          <w:sz w:val="24"/>
-          <w:szCs w:val="24"/>
-        </w:rPr>
-        <w:t xml:space="preserve">de acuerdo </w:t>
-      </w:r>
-      <w:r>
-        <w:rPr>
-          <w:sz w:val="24"/>
-          <w:szCs w:val="24"/>
-        </w:rPr>
-        <w:t>con</w:t>
-      </w:r>
-      <w:r>
-        <w:rPr>
-          <w:sz w:val="24"/>
-          <w:szCs w:val="24"/>
-        </w:rPr>
-        <w:t xml:space="preserve"> </w:t>
-      </w:r>
-      <w:r>
-        <w:rPr>
-          <w:sz w:val="24"/>
-          <w:szCs w:val="24"/>
-        </w:rPr>
-        <w:t>estos</w:t>
-      </w:r>
-      <w:r>
-        <w:rPr>
-          <w:sz w:val="24"/>
-          <w:szCs w:val="24"/>
-        </w:rPr>
-        <w:t>.</w:t>
-      </w:r>
+        <w:t>Generación de Viajes</w:t>
+      </w:r>
+    </w:p>
+    <w:p>
+      <w:pPr>
+        <w:spacing w:line="240" w:lineRule="auto"/>
+        <w:ind w:firstLine="284"/>
+        <w:rPr>
+          <w:sz w:val="24"/>
+          <w:szCs w:val="24"/>
+        </w:rPr>
+      </w:pPr>
+    </w:p>
+    <w:p>
+      <w:pPr>
+        <w:spacing w:line="240" w:lineRule="auto"/>
+        <w:ind w:firstLine="284"/>
+        <w:rPr>
+          <w:sz w:val="24"/>
+          <w:szCs w:val="24"/>
+        </w:rPr>
+      </w:pPr>
+      <w:r>
+        <w:rPr>
+          <w:sz w:val="24"/>
+          <w:szCs w:val="24"/>
+        </w:rPr>
+        <w:t xml:space="preserve">Al momento de ingresar en esta vista solamente puede elegir un recorrido de la lista que se muestra, siendo únicamente los habilitados. </w:t>
+      </w:r>
+      <w:r>
+        <w:rPr>
+          <w:sz w:val="24"/>
+          <w:szCs w:val="24"/>
+        </w:rPr>
+        <w:t>Una vez</w:t>
+      </w:r>
+      <w:r>
+        <w:rPr>
+          <w:sz w:val="24"/>
+          <w:szCs w:val="24"/>
+        </w:rPr>
+        <w:t xml:space="preserve"> seleccionado el recorrido, se habilitará la elección de la fecha del viaje, calculando dinámicamente la duración </w:t>
+      </w:r>
+      <w:r>
+        <w:rPr>
+          <w:sz w:val="24"/>
+          <w:szCs w:val="24"/>
+        </w:rPr>
+        <w:t>de este</w:t>
+      </w:r>
+      <w:r>
+        <w:rPr>
+          <w:sz w:val="24"/>
+          <w:szCs w:val="24"/>
+        </w:rPr>
+        <w:t xml:space="preserve"> y mostrando la fecha en la que finalizaría. Una vez elegida la fecha de partida como también cada vez que se modifique la misma, se muestra la lista de cruceros disponibles actualizada de acuerdo con el rango de fechas elegido. Por lo que no se mostrarán cruceros que tengan viajes que finalicen o comiencen en una fecha que intercale con la elegida en ese momento. Finalmente, cuando se eligió el crucero que vaya a realizar el viaje se habilitará el botón de generar para terminar con la creación, reiniciando los valores de la vista para poder crear un viaje nuevo. Dado que los viajes serán mostrados en la vista de compras o reservas de pasajes se decidió omitir este listado, para no sobrecargar la vista con tanta información. </w:t>
+      </w:r>
+    </w:p>
+    <w:p>
+      <w:pPr>
+        <w:spacing w:line="240" w:lineRule="auto"/>
+        <w:ind w:firstLine="284"/>
+        <w:rPr>
+          <w:sz w:val="24"/>
+          <w:szCs w:val="24"/>
+        </w:rPr>
+      </w:pPr>
     </w:p>
     <w:p>
       <w:pPr>
@@ -3869,7 +4376,7 @@
           <w:sz w:val="32"/>
           <w:szCs w:val="32"/>
         </w:rPr>
-        <w:t>ABM de Cruceros</w:t>
+        <w:t>Compra y/o reserva de viajes</w:t>
       </w:r>
     </w:p>
     <w:p>
@@ -3897,59 +4404,21 @@
           <w:sz w:val="24"/>
           <w:szCs w:val="24"/>
         </w:rPr>
-        <w:t>El listado de cruceros muestra todos los cruceros que se encuentren en la base y tengan cabinas, siendo una de sus columnas la cantidad que posee.</w:t>
-      </w:r>
-    </w:p>
-    <w:p>
-      <w:pPr>
-        <w:spacing w:line="240" w:lineRule="auto"/>
-        <w:ind w:firstLine="284"/>
-        <w:rPr>
-          <w:sz w:val="24"/>
-          <w:szCs w:val="24"/>
-        </w:rPr>
-      </w:pPr>
-      <w:r>
-        <w:rPr>
-          <w:sz w:val="24"/>
-          <w:szCs w:val="24"/>
-        </w:rPr>
-        <w:t>Para</w:t>
-      </w:r>
-      <w:r>
-        <w:rPr>
-          <w:sz w:val="24"/>
-          <w:szCs w:val="24"/>
-        </w:rPr>
-        <w:t xml:space="preserve"> la creación o modificación de un crucero, uno puede elegir una marca de una lista predeterminada que se carga desde la base</w:t>
-      </w:r>
-      <w:r>
-        <w:rPr>
-          <w:sz w:val="24"/>
-          <w:szCs w:val="24"/>
-        </w:rPr>
-        <w:t>. Luego el usuario podrá ingresar</w:t>
-      </w:r>
-      <w:r>
-        <w:rPr>
-          <w:sz w:val="24"/>
-          <w:szCs w:val="24"/>
-        </w:rPr>
-        <w:t xml:space="preserve"> el nombre de</w:t>
-      </w:r>
-      <w:r>
-        <w:rPr>
-          <w:sz w:val="24"/>
-          <w:szCs w:val="24"/>
-        </w:rPr>
-        <w:t>l</w:t>
-      </w:r>
-      <w:r>
-        <w:rPr>
-          <w:sz w:val="24"/>
-          <w:szCs w:val="24"/>
-        </w:rPr>
-        <w:t xml:space="preserve"> modelo</w:t>
+        <w:t>Se decidió implementar dos tablas, ‘Pasaje’ donde se encuentran todos los pasajes pagados y ‘Reserva’ una para los pasajes comprados y otras para las reservas</w:t>
+      </w:r>
+      <w:r>
+        <w:rPr>
+          <w:sz w:val="24"/>
+          <w:szCs w:val="24"/>
+        </w:rPr>
+        <w:t xml:space="preserve">. </w:t>
+      </w:r>
+      <w:r>
+        <w:rPr>
+          <w:sz w:val="24"/>
+          <w:szCs w:val="24"/>
+        </w:rPr>
+        <w:t>Ambas con los mismos atributos</w:t>
       </w:r>
       <w:r>
         <w:rPr>
@@ -3970,35 +4439,14 @@
           <w:sz w:val="24"/>
           <w:szCs w:val="24"/>
         </w:rPr>
-        <w:t xml:space="preserve">Si este es un modelo </w:t>
-      </w:r>
-      <w:r>
-        <w:rPr>
-          <w:sz w:val="24"/>
-          <w:szCs w:val="24"/>
-        </w:rPr>
-        <w:t>ya existente</w:t>
-      </w:r>
-      <w:r>
-        <w:rPr>
-          <w:sz w:val="24"/>
-          <w:szCs w:val="24"/>
-        </w:rPr>
-        <w:t>,</w:t>
-      </w:r>
-      <w:r>
-        <w:rPr>
-          <w:sz w:val="24"/>
-          <w:szCs w:val="24"/>
-        </w:rPr>
-        <w:t xml:space="preserve"> se referencia dicho modelo en la creación/modificación del crucero, pero si no existe se crea un nuevo modelo, con el nombre tipeado. El cambio en la lista de servicios de un crucero tiene la misma lógica que la lista de funcionalidades de un rol, por lo que se puede agregar o quitar como también tener vacío. Luego de crear un crucero nuevo se lo dirige a una nueva pantalla donde se le pedirá que ingrese al menos una cabina para el mismo, pudiendo agregar las que corresponda o mismo quitar de la lista actual, siendo que esta se va cargando dinámicamente y mostrándose por pantalla. Se decidió no limitar este proceso por el hecho de que podrían aparecer nuevos cruceros a futuro donde se requiera que el número de pisos y/o cabinas sea mayor al que se dispone actualmente. Luego de finalizado este proceso se </w:t>
-      </w:r>
-      <w:r>
-        <w:rPr>
-          <w:sz w:val="24"/>
-          <w:szCs w:val="24"/>
-        </w:rPr>
-        <w:t>devolverá</w:t>
+        <w:t>L</w:t>
+      </w:r>
+      <w:r>
+        <w:rPr>
+          <w:sz w:val="24"/>
+          <w:szCs w:val="24"/>
+        </w:rPr>
+        <w:t>a</w:t>
       </w:r>
       <w:r>
         <w:rPr>
@@ -4012,66 +4460,90 @@
           <w:sz w:val="24"/>
           <w:szCs w:val="24"/>
         </w:rPr>
-        <w:t xml:space="preserve">al usuario </w:t>
-      </w:r>
-      <w:r>
-        <w:rPr>
-          <w:sz w:val="24"/>
-          <w:szCs w:val="24"/>
-        </w:rPr>
-        <w:t>a la pantalla principal de la ABM.</w:t>
-      </w:r>
-    </w:p>
-    <w:p>
-      <w:pPr>
-        <w:spacing w:line="240" w:lineRule="auto"/>
-        <w:ind w:firstLine="284"/>
-        <w:rPr>
-          <w:sz w:val="24"/>
-          <w:szCs w:val="24"/>
-        </w:rPr>
-      </w:pPr>
-      <w:r>
-        <w:rPr>
-          <w:sz w:val="24"/>
-          <w:szCs w:val="24"/>
-        </w:rPr>
-        <w:t>Al momento de dar de baja un crucero puede hacerse tanto definitiva, como momentáneamente, siendo que una vez que se selecciona el tipo de baja que quiere realizar</w:t>
-      </w:r>
-      <w:r>
-        <w:rPr>
-          <w:sz w:val="24"/>
-          <w:szCs w:val="24"/>
-        </w:rPr>
-        <w:t>,</w:t>
-      </w:r>
-      <w:r>
-        <w:rPr>
-          <w:sz w:val="24"/>
-          <w:szCs w:val="24"/>
-        </w:rPr>
-        <w:t xml:space="preserve"> en el caso de </w:t>
-      </w:r>
-      <w:r>
-        <w:rPr>
-          <w:sz w:val="24"/>
-          <w:szCs w:val="24"/>
-        </w:rPr>
-        <w:t xml:space="preserve">que se haya escogido </w:t>
-      </w:r>
-      <w:r>
-        <w:rPr>
-          <w:sz w:val="24"/>
-          <w:szCs w:val="24"/>
-        </w:rPr>
-        <w:t>la baja definitiva</w:t>
-      </w:r>
-      <w:r>
-        <w:rPr>
-          <w:sz w:val="24"/>
-          <w:szCs w:val="24"/>
-        </w:rPr>
-        <w:t>,</w:t>
+        <w:t xml:space="preserve">diferencia </w:t>
+      </w:r>
+      <w:r>
+        <w:rPr>
+          <w:sz w:val="24"/>
+          <w:szCs w:val="24"/>
+        </w:rPr>
+        <w:t xml:space="preserve">es </w:t>
+      </w:r>
+      <w:r>
+        <w:rPr>
+          <w:sz w:val="24"/>
+          <w:szCs w:val="24"/>
+        </w:rPr>
+        <w:t xml:space="preserve">que ‘Pasaje’ tiene un atributo más </w:t>
+      </w:r>
+      <w:r>
+        <w:rPr>
+          <w:sz w:val="24"/>
+          <w:szCs w:val="24"/>
+        </w:rPr>
+        <w:t>siendo este</w:t>
+      </w:r>
+      <w:r>
+        <w:rPr>
+          <w:sz w:val="24"/>
+          <w:szCs w:val="24"/>
+        </w:rPr>
+        <w:t xml:space="preserve"> el valor del mismo</w:t>
+      </w:r>
+      <w:r>
+        <w:rPr>
+          <w:sz w:val="24"/>
+          <w:szCs w:val="24"/>
+        </w:rPr>
+        <w:t>.</w:t>
+      </w:r>
+    </w:p>
+    <w:p>
+      <w:pPr>
+        <w:spacing w:line="240" w:lineRule="auto"/>
+        <w:ind w:firstLine="284"/>
+        <w:rPr>
+          <w:sz w:val="24"/>
+          <w:szCs w:val="24"/>
+        </w:rPr>
+      </w:pPr>
+      <w:r>
+        <w:rPr>
+          <w:sz w:val="24"/>
+          <w:szCs w:val="24"/>
+        </w:rPr>
+        <w:t>Las reservas o pasajes tienen asociado además del cliente comprador, las cabinas y el viaje que relaciona al crucero y al recorrido</w:t>
+      </w:r>
+      <w:r>
+        <w:rPr>
+          <w:sz w:val="24"/>
+          <w:szCs w:val="24"/>
+        </w:rPr>
+        <w:t>.</w:t>
+      </w:r>
+    </w:p>
+    <w:p>
+      <w:pPr>
+        <w:spacing w:line="240" w:lineRule="auto"/>
+        <w:ind w:firstLine="284"/>
+        <w:rPr>
+          <w:sz w:val="24"/>
+          <w:szCs w:val="24"/>
+        </w:rPr>
+      </w:pPr>
+      <w:r>
+        <w:rPr>
+          <w:sz w:val="24"/>
+          <w:szCs w:val="24"/>
+        </w:rPr>
+        <w:t>Respecto a las habitaciones, consideramos que independientemente del tipo, una habitación tiene plaza para una sola persona. Por lo que al momento de comprar o reservar un pasaje el cliente debe seleccionar la cantidad de pasajeros, así como el tipo de cabina que hay disponible en el crucero, tomando una por cada pasajero indicado, bajo el mismo código de compra/reserva</w:t>
+      </w:r>
+      <w:r>
+        <w:rPr>
+          <w:sz w:val="24"/>
+          <w:szCs w:val="24"/>
+        </w:rPr>
+        <w:t>.</w:t>
       </w:r>
       <w:r>
         <w:rPr>
@@ -4080,71 +4552,77 @@
         </w:rPr>
         <w:t xml:space="preserve"> </w:t>
       </w:r>
-      <w:r>
-        <w:rPr>
-          <w:sz w:val="24"/>
-          <w:szCs w:val="24"/>
-        </w:rPr>
-        <w:t xml:space="preserve">se deberá elegir la fecha en la cual </w:t>
-      </w:r>
-      <w:r>
-        <w:rPr>
-          <w:sz w:val="24"/>
-          <w:szCs w:val="24"/>
-        </w:rPr>
-        <w:t>el crucero pasaría a estar dado de baja definitivamente, pero en el caso de haber seleccionado la baja momentánea (fuera de servicio), la fecha a elegir corresponderá con la fecha de alta del crucero, o sea el día en que el crucero volverá a estar activo</w:t>
-      </w:r>
-      <w:r>
-        <w:rPr>
-          <w:sz w:val="24"/>
-          <w:szCs w:val="24"/>
-        </w:rPr>
-        <w:t>. Se decidió que sea así para que el sistema pueda ser usado en cualquier momento pudiendo elegir la fecha en la que se quiera dar de baja el crucero, aunque esta no sea la actual. En caso de que sea una baja momentánea la fecha a elegir corresponde a la fecha en la que el crucero volverá a estar disponible (se dé de alta) y se tomará como fecha de baja la fecha actual del sistema.</w:t>
-      </w:r>
-    </w:p>
-    <w:p>
-      <w:pPr>
-        <w:spacing w:line="240" w:lineRule="auto"/>
-        <w:ind w:firstLine="284"/>
-        <w:rPr>
-          <w:sz w:val="24"/>
-          <w:szCs w:val="24"/>
-        </w:rPr>
-      </w:pPr>
-      <w:r>
-        <w:rPr>
-          <w:sz w:val="24"/>
-          <w:szCs w:val="24"/>
-        </w:rPr>
-        <w:t xml:space="preserve">En ambos casos se preguntará si se desea o no realizar la cancelación de pasajes futuros para ese crucero y </w:t>
-      </w:r>
-      <w:r>
-        <w:rPr>
-          <w:sz w:val="24"/>
-          <w:szCs w:val="24"/>
-        </w:rPr>
-        <w:t>de acuerdo con el</w:t>
-      </w:r>
-      <w:r>
-        <w:rPr>
-          <w:sz w:val="24"/>
-          <w:szCs w:val="24"/>
-        </w:rPr>
-        <w:t xml:space="preserve"> tipo de respuesta del usuario se realizará o no dicha cancelación. En caso afirmativo se lo dirigirá a una vista donde debe completar el motivo por el que se cancelarán los pasajes. Para la implementación de esta situación decidimos que se cancelarían todos los pasajes y reservas futuras</w:t>
-      </w:r>
-      <w:r>
-        <w:rPr>
-          <w:sz w:val="24"/>
-          <w:szCs w:val="24"/>
-        </w:rPr>
-        <w:t>. S</w:t>
-      </w:r>
-      <w:r>
-        <w:rPr>
-          <w:sz w:val="24"/>
-          <w:szCs w:val="24"/>
-        </w:rPr>
-        <w:t>in tomar en cuenta que si la baja era momentánea podría recibir la fecha de alta y sólo cancelar pasajes y reservas en ese rango</w:t>
+    </w:p>
+    <w:p>
+      <w:pPr>
+        <w:spacing w:line="240" w:lineRule="auto"/>
+        <w:ind w:firstLine="284"/>
+        <w:rPr>
+          <w:sz w:val="24"/>
+          <w:szCs w:val="24"/>
+        </w:rPr>
+      </w:pPr>
+      <w:r>
+        <w:rPr>
+          <w:sz w:val="24"/>
+          <w:szCs w:val="24"/>
+        </w:rPr>
+        <w:t xml:space="preserve">Respecto a los clientes, si bien no hacía falta estar </w:t>
+      </w:r>
+      <w:proofErr w:type="spellStart"/>
+      <w:r>
+        <w:rPr>
+          <w:sz w:val="24"/>
+          <w:szCs w:val="24"/>
+        </w:rPr>
+        <w:t>logeado</w:t>
+      </w:r>
+      <w:proofErr w:type="spellEnd"/>
+      <w:r>
+        <w:rPr>
+          <w:sz w:val="24"/>
+          <w:szCs w:val="24"/>
+        </w:rPr>
+        <w:t xml:space="preserve"> para realizar una transacción, s</w:t>
+      </w:r>
+      <w:r>
+        <w:rPr>
+          <w:sz w:val="24"/>
+          <w:szCs w:val="24"/>
+        </w:rPr>
+        <w:t>í</w:t>
+      </w:r>
+      <w:r>
+        <w:rPr>
+          <w:sz w:val="24"/>
+          <w:szCs w:val="24"/>
+        </w:rPr>
+        <w:t xml:space="preserve"> hacía falta que el cliente provea de sus datos personales para realizar la misma.</w:t>
+      </w:r>
+    </w:p>
+    <w:p>
+      <w:pPr>
+        <w:spacing w:line="240" w:lineRule="auto"/>
+        <w:ind w:firstLine="284"/>
+        <w:rPr>
+          <w:sz w:val="24"/>
+          <w:szCs w:val="24"/>
+        </w:rPr>
+      </w:pPr>
+      <w:r>
+        <w:rPr>
+          <w:sz w:val="24"/>
+          <w:szCs w:val="24"/>
+        </w:rPr>
+        <w:t xml:space="preserve">Esto puede ser, buscándose a través de su documento, donde llegado el caso de haber más de una persona con el mismo documento, pueda seleccionar los datos </w:t>
+      </w:r>
+      <w:r>
+        <w:rPr>
+          <w:sz w:val="24"/>
+          <w:szCs w:val="24"/>
+        </w:rPr>
+        <w:lastRenderedPageBreak/>
+        <w:t>pertenecientes a dicha persona, con la posibilidad de modificar los mismos. También con la posibilidad de dar de alta nuevos clientes</w:t>
       </w:r>
       <w:r>
         <w:rPr>
@@ -4153,434 +4631,21 @@
         </w:rPr>
         <w:t>.</w:t>
       </w:r>
-      <w:r>
-        <w:rPr>
-          <w:sz w:val="24"/>
-          <w:szCs w:val="24"/>
-        </w:rPr>
-        <w:t xml:space="preserve"> </w:t>
-      </w:r>
-      <w:r>
-        <w:rPr>
-          <w:sz w:val="24"/>
-          <w:szCs w:val="24"/>
-        </w:rPr>
-        <w:t>P</w:t>
-      </w:r>
-      <w:r>
-        <w:rPr>
-          <w:sz w:val="24"/>
-          <w:szCs w:val="24"/>
-        </w:rPr>
-        <w:t xml:space="preserve">ero se dejó el SELECT que debería utilizarse </w:t>
-      </w:r>
-      <w:r>
-        <w:rPr>
-          <w:sz w:val="24"/>
-          <w:szCs w:val="24"/>
-        </w:rPr>
-        <w:lastRenderedPageBreak/>
-        <w:t>como alternativa a esta situación con un comentario dentro del método “cancelar_viajes” de la clase “Crucero_BD”.</w:t>
-      </w:r>
-    </w:p>
-    <w:p>
-      <w:pPr>
-        <w:spacing w:line="240" w:lineRule="auto"/>
-        <w:ind w:firstLine="284"/>
-        <w:rPr>
-          <w:sz w:val="24"/>
-          <w:szCs w:val="24"/>
-        </w:rPr>
-      </w:pPr>
-    </w:p>
-    <w:p>
-      <w:pPr>
-        <w:spacing w:line="240" w:lineRule="auto"/>
-        <w:ind w:firstLine="284"/>
-        <w:jc w:val="center"/>
-        <w:rPr>
-          <w:b/>
-          <w:bCs/>
-          <w:sz w:val="32"/>
-          <w:szCs w:val="32"/>
-        </w:rPr>
-      </w:pPr>
-      <w:r>
-        <w:rPr>
-          <w:b/>
-          <w:bCs/>
-          <w:sz w:val="32"/>
-          <w:szCs w:val="32"/>
-        </w:rPr>
-        <w:t>Generación de Viajes</w:t>
-      </w:r>
-    </w:p>
-    <w:p>
-      <w:pPr>
-        <w:spacing w:line="240" w:lineRule="auto"/>
-        <w:ind w:firstLine="284"/>
-        <w:rPr>
-          <w:sz w:val="24"/>
-          <w:szCs w:val="24"/>
-        </w:rPr>
-      </w:pPr>
-    </w:p>
-    <w:p>
-      <w:pPr>
-        <w:spacing w:line="240" w:lineRule="auto"/>
-        <w:ind w:firstLine="284"/>
-        <w:rPr>
-          <w:sz w:val="24"/>
-          <w:szCs w:val="24"/>
-        </w:rPr>
-      </w:pPr>
-      <w:r>
-        <w:rPr>
-          <w:sz w:val="24"/>
-          <w:szCs w:val="24"/>
-        </w:rPr>
-        <w:t xml:space="preserve">Al momento de ingresar en esta vista solamente puede elegir un recorrido de la lista que se muestra, siendo únicamente los habilitados. </w:t>
-      </w:r>
-      <w:r>
-        <w:rPr>
-          <w:sz w:val="24"/>
-          <w:szCs w:val="24"/>
-        </w:rPr>
-        <w:t>Una vez</w:t>
-      </w:r>
-      <w:r>
-        <w:rPr>
-          <w:sz w:val="24"/>
-          <w:szCs w:val="24"/>
-        </w:rPr>
-        <w:t xml:space="preserve"> seleccionado el recorrido, se habilitará la elección de la fecha del viaje, calculando dinámicamente la duración </w:t>
-      </w:r>
-      <w:r>
-        <w:rPr>
-          <w:sz w:val="24"/>
-          <w:szCs w:val="24"/>
-        </w:rPr>
-        <w:t>de este</w:t>
-      </w:r>
-      <w:r>
-        <w:rPr>
-          <w:sz w:val="24"/>
-          <w:szCs w:val="24"/>
-        </w:rPr>
-        <w:t xml:space="preserve"> y mostrando la fecha en la que finalizaría. Una vez elegida la fecha de partida como también cada vez que se modifique la misma, se muestra la lista de cruceros disponibles actualizada de acuerdo con el rango de fechas elegido. Por lo que no se mostrarán cruceros que tengan viajes que finalicen o comiencen en una fecha que intercale con la elegida en ese momento. Finalmente, cuando se eligió el crucero que vaya a realizar el viaje se habilitará el botón de generar para terminar con la creación, reiniciando los valores de la vista para poder crear un viaje nuevo. Dado que los viajes serán mostrados en la vista de compras o reservas de pasajes se decidió omitir este listado, para no sobrecargar la vista con tanta información. </w:t>
-      </w:r>
-    </w:p>
-    <w:p>
-      <w:pPr>
-        <w:spacing w:line="240" w:lineRule="auto"/>
-        <w:ind w:firstLine="284"/>
-        <w:rPr>
-          <w:sz w:val="24"/>
-          <w:szCs w:val="24"/>
-        </w:rPr>
-      </w:pPr>
-    </w:p>
-    <w:p>
-      <w:pPr>
-        <w:spacing w:line="240" w:lineRule="auto"/>
-        <w:ind w:firstLine="284"/>
-        <w:rPr>
-          <w:sz w:val="24"/>
-          <w:szCs w:val="24"/>
-        </w:rPr>
-      </w:pPr>
-    </w:p>
-    <w:p>
-      <w:pPr>
-        <w:spacing w:line="240" w:lineRule="auto"/>
-        <w:ind w:firstLine="284"/>
-        <w:jc w:val="center"/>
-        <w:rPr>
-          <w:b/>
-          <w:bCs/>
-          <w:sz w:val="32"/>
-          <w:szCs w:val="32"/>
-        </w:rPr>
-      </w:pPr>
-      <w:r>
-        <w:rPr>
-          <w:b/>
-          <w:bCs/>
-          <w:sz w:val="32"/>
-          <w:szCs w:val="32"/>
-        </w:rPr>
-        <w:t>Compra y/o reserva de viajes</w:t>
-      </w:r>
-    </w:p>
-    <w:p>
-      <w:pPr>
-        <w:spacing w:line="240" w:lineRule="auto"/>
-        <w:ind w:firstLine="284"/>
-        <w:jc w:val="center"/>
-        <w:rPr>
-          <w:sz w:val="24"/>
-          <w:szCs w:val="24"/>
-        </w:rPr>
-      </w:pPr>
-    </w:p>
-    <w:p>
-      <w:pPr>
-        <w:spacing w:line="240" w:lineRule="auto"/>
-        <w:ind w:firstLine="284"/>
-        <w:rPr>
-          <w:sz w:val="24"/>
-          <w:szCs w:val="24"/>
-        </w:rPr>
-      </w:pPr>
-      <w:r>
-        <w:rPr>
-          <w:sz w:val="24"/>
-          <w:szCs w:val="24"/>
-        </w:rPr>
-        <w:t>Se decidió implementar dos tablas, ‘Pasaje’ donde se encuentran todos los pasajes pagados y ‘Reserva’ una para los pasajes comprados y otras para las reservas</w:t>
-      </w:r>
-      <w:r>
-        <w:rPr>
-          <w:sz w:val="24"/>
-          <w:szCs w:val="24"/>
-        </w:rPr>
-        <w:t xml:space="preserve">. </w:t>
-      </w:r>
-      <w:r>
-        <w:rPr>
-          <w:sz w:val="24"/>
-          <w:szCs w:val="24"/>
-        </w:rPr>
-        <w:t>Ambas con los mismos atributos</w:t>
-      </w:r>
-      <w:r>
-        <w:rPr>
-          <w:sz w:val="24"/>
-          <w:szCs w:val="24"/>
-        </w:rPr>
-        <w:t>.</w:t>
-      </w:r>
-      <w:r>
-        <w:rPr>
-          <w:sz w:val="24"/>
-          <w:szCs w:val="24"/>
-        </w:rPr>
-        <w:t xml:space="preserve"> </w:t>
-      </w:r>
-      <w:r>
-        <w:rPr>
-          <w:sz w:val="24"/>
-          <w:szCs w:val="24"/>
-        </w:rPr>
-        <w:t>L</w:t>
-      </w:r>
-      <w:r>
-        <w:rPr>
-          <w:sz w:val="24"/>
-          <w:szCs w:val="24"/>
-        </w:rPr>
-        <w:t>a</w:t>
-      </w:r>
-      <w:r>
-        <w:rPr>
-          <w:sz w:val="24"/>
-          <w:szCs w:val="24"/>
-        </w:rPr>
-        <w:t xml:space="preserve"> </w:t>
-      </w:r>
-      <w:r>
-        <w:rPr>
-          <w:sz w:val="24"/>
-          <w:szCs w:val="24"/>
-        </w:rPr>
-        <w:t xml:space="preserve">diferencia </w:t>
-      </w:r>
-      <w:r>
-        <w:rPr>
-          <w:sz w:val="24"/>
-          <w:szCs w:val="24"/>
-        </w:rPr>
-        <w:t xml:space="preserve">es </w:t>
-      </w:r>
-      <w:r>
-        <w:rPr>
-          <w:sz w:val="24"/>
-          <w:szCs w:val="24"/>
-        </w:rPr>
-        <w:t xml:space="preserve">que ‘Pasaje’ tiene un atributo más </w:t>
-      </w:r>
-      <w:r>
-        <w:rPr>
-          <w:sz w:val="24"/>
-          <w:szCs w:val="24"/>
-        </w:rPr>
-        <w:t>siendo este</w:t>
-      </w:r>
-      <w:r>
-        <w:rPr>
-          <w:sz w:val="24"/>
-          <w:szCs w:val="24"/>
-        </w:rPr>
-        <w:t xml:space="preserve"> el valor </w:t>
-      </w:r>
-      <w:proofErr w:type="gramStart"/>
-      <w:r>
-        <w:rPr>
-          <w:sz w:val="24"/>
-          <w:szCs w:val="24"/>
-        </w:rPr>
-        <w:t>del mismo</w:t>
-      </w:r>
-      <w:proofErr w:type="gramEnd"/>
-      <w:r>
-        <w:rPr>
-          <w:sz w:val="24"/>
-          <w:szCs w:val="24"/>
-        </w:rPr>
-        <w:t>.</w:t>
-      </w:r>
-    </w:p>
-    <w:p>
-      <w:pPr>
-        <w:spacing w:line="240" w:lineRule="auto"/>
-        <w:ind w:firstLine="284"/>
-        <w:rPr>
-          <w:sz w:val="24"/>
-          <w:szCs w:val="24"/>
-        </w:rPr>
-      </w:pPr>
-      <w:r>
-        <w:rPr>
-          <w:sz w:val="24"/>
-          <w:szCs w:val="24"/>
-        </w:rPr>
-        <w:t>Las reservas o pasajes tienen asociado además del cliente comprador, las cabinas y el viaje que relaciona al crucero y al recorrido</w:t>
-      </w:r>
-      <w:r>
-        <w:rPr>
-          <w:sz w:val="24"/>
-          <w:szCs w:val="24"/>
-        </w:rPr>
-        <w:t>.</w:t>
-      </w:r>
-    </w:p>
-    <w:p>
-      <w:pPr>
-        <w:spacing w:line="240" w:lineRule="auto"/>
-        <w:ind w:firstLine="284"/>
-        <w:rPr>
-          <w:sz w:val="24"/>
-          <w:szCs w:val="24"/>
-        </w:rPr>
-      </w:pPr>
-      <w:r>
-        <w:rPr>
-          <w:sz w:val="24"/>
-          <w:szCs w:val="24"/>
-        </w:rPr>
-        <w:t>Respecto a las habitaciones, consideramos que independientemente del tipo, una habitación tiene plaza para una sola persona. Por lo que al momento de comprar o reservar un pasaje el cliente debe seleccionar la cantidad de pasajeros, así como el tipo de cabina que hay disponible en el crucero, tomando una por cada pasajero indicado, bajo el mismo código de compra/reserva</w:t>
-      </w:r>
-      <w:r>
-        <w:rPr>
-          <w:sz w:val="24"/>
-          <w:szCs w:val="24"/>
-        </w:rPr>
-        <w:t>.</w:t>
-      </w:r>
-      <w:r>
-        <w:rPr>
-          <w:sz w:val="24"/>
-          <w:szCs w:val="24"/>
-        </w:rPr>
-        <w:t xml:space="preserve"> </w:t>
-      </w:r>
-    </w:p>
-    <w:p>
-      <w:pPr>
-        <w:spacing w:line="240" w:lineRule="auto"/>
-        <w:ind w:firstLine="284"/>
-        <w:rPr>
-          <w:sz w:val="24"/>
-          <w:szCs w:val="24"/>
-        </w:rPr>
-      </w:pPr>
-      <w:r>
-        <w:rPr>
-          <w:sz w:val="24"/>
-          <w:szCs w:val="24"/>
-        </w:rPr>
-        <w:t xml:space="preserve">Respecto a los clientes, si bien no hacía falta estar </w:t>
-      </w:r>
-      <w:proofErr w:type="spellStart"/>
-      <w:r>
-        <w:rPr>
-          <w:sz w:val="24"/>
-          <w:szCs w:val="24"/>
-        </w:rPr>
-        <w:t>logeado</w:t>
-      </w:r>
-      <w:proofErr w:type="spellEnd"/>
-      <w:r>
-        <w:rPr>
-          <w:sz w:val="24"/>
-          <w:szCs w:val="24"/>
-        </w:rPr>
-        <w:t xml:space="preserve"> para realizar una transacción, s</w:t>
-      </w:r>
-      <w:r>
-        <w:rPr>
-          <w:sz w:val="24"/>
-          <w:szCs w:val="24"/>
-        </w:rPr>
-        <w:t>í</w:t>
-      </w:r>
-      <w:r>
-        <w:rPr>
-          <w:sz w:val="24"/>
-          <w:szCs w:val="24"/>
-        </w:rPr>
-        <w:t xml:space="preserve"> hacía falta que el cliente provea de sus datos personales para realizar la misma.</w:t>
-      </w:r>
-    </w:p>
-    <w:p>
-      <w:pPr>
-        <w:spacing w:line="240" w:lineRule="auto"/>
-        <w:ind w:firstLine="284"/>
-        <w:rPr>
-          <w:sz w:val="24"/>
-          <w:szCs w:val="24"/>
-        </w:rPr>
-      </w:pPr>
-      <w:r>
-        <w:rPr>
-          <w:sz w:val="24"/>
-          <w:szCs w:val="24"/>
-        </w:rPr>
-        <w:t>Esto puede ser, buscándose a través de su documento, donde llegado el caso de haber más de una persona con el mismo documento, pueda seleccionar los datos pertenecientes a dicha persona, con la posibilidad de modificar los mismos. También con la posibilidad de dar de alta nuevos clientes</w:t>
-      </w:r>
-      <w:r>
-        <w:rPr>
-          <w:sz w:val="24"/>
-          <w:szCs w:val="24"/>
-        </w:rPr>
-        <w:t>.</w:t>
-      </w:r>
-    </w:p>
-    <w:p>
-      <w:pPr>
-        <w:spacing w:line="240" w:lineRule="auto"/>
-        <w:ind w:firstLine="284"/>
-        <w:rPr>
-          <w:sz w:val="24"/>
-          <w:szCs w:val="24"/>
-        </w:rPr>
-      </w:pPr>
-      <w:r>
-        <w:rPr>
-          <w:sz w:val="24"/>
-          <w:szCs w:val="24"/>
-        </w:rPr>
-        <w:lastRenderedPageBreak/>
+    </w:p>
+    <w:p>
+      <w:pPr>
+        <w:spacing w:line="240" w:lineRule="auto"/>
+        <w:ind w:firstLine="284"/>
+        <w:rPr>
+          <w:sz w:val="24"/>
+          <w:szCs w:val="24"/>
+        </w:rPr>
+      </w:pPr>
+      <w:r>
+        <w:rPr>
+          <w:sz w:val="24"/>
+          <w:szCs w:val="24"/>
+        </w:rPr>
         <w:t>Para poder realizar estas acciones, de querer elegir un cliente existente, basta con realizar una búsqueda por el DNI. Seleccionar una de las opciones autocompleta todas las celdas, que, de ser modificadas</w:t>
       </w:r>
       <w:r>
@@ -4894,7 +4959,6 @@
         </w:rPr>
         <w:t xml:space="preserve">para futuros análisis de </w:t>
       </w:r>
-      <w:proofErr w:type="gramStart"/>
       <w:r>
         <w:rPr>
           <w:sz w:val="24"/>
@@ -4902,7 +4966,6 @@
         </w:rPr>
         <w:t>la misma</w:t>
       </w:r>
-      <w:proofErr w:type="gramEnd"/>
       <w:r>
         <w:rPr>
           <w:sz w:val="24"/>
@@ -5047,6 +5110,7 @@
           <w:sz w:val="24"/>
           <w:szCs w:val="24"/>
         </w:rPr>
+        <w:lastRenderedPageBreak/>
         <w:t>►</w:t>
       </w:r>
       <w:r>
@@ -5114,7 +5178,6 @@
           <w:szCs w:val="24"/>
           <w:u w:val="single"/>
         </w:rPr>
-        <w:lastRenderedPageBreak/>
         <w:t>Respecto a la e</w:t>
       </w:r>
       <w:r>
@@ -5272,7 +5335,7 @@
 </file>
 
 <file path=word/endnotes.xml><?xml version="1.0" encoding="utf-8"?>
-<w:endnotes xmlns:wpc="http://schemas.microsoft.com/office/word/2010/wordprocessingCanvas" xmlns:cx="http://schemas.microsoft.com/office/drawing/2014/chartex" xmlns:cx1="http://schemas.microsoft.com/office/drawing/2015/9/8/chartex" xmlns:cx2="http://schemas.microsoft.com/office/drawing/2015/10/21/chartex" xmlns:cx3="http://schemas.microsoft.com/office/drawing/2016/5/9/chartex" xmlns:cx4="http://schemas.microsoft.com/office/drawing/2016/5/10/chartex" xmlns:cx5="http://schemas.microsoft.com/office/drawing/2016/5/11/chartex" xmlns:cx6="http://schemas.microsoft.com/office/drawing/2016/5/12/chartex" xmlns:cx7="http://schemas.microsoft.com/office/drawing/2016/5/13/chartex" xmlns:cx8="http://schemas.microsoft.com/office/drawing/2016/5/14/chartex" xmlns:mc="http://schemas.openxmlformats.org/markup-compatibility/2006" xmlns:aink="http://schemas.microsoft.com/office/drawing/2016/ink" xmlns:am3d="http://schemas.microsoft.com/office/drawing/2017/model3d" xmlns:o="urn:schemas-microsoft-com:office:office" xmlns:r="http://schemas.openxmlformats.org/officeDocument/2006/relationships" xmlns:m="http://schemas.openxmlformats.org/officeDocument/2006/math" xmlns:v="urn:schemas-microsoft-com:vml" xmlns:wp14="http://schemas.microsoft.com/office/word/2010/wordprocessingDrawing" xmlns:wp="http://schemas.openxmlformats.org/drawingml/2006/wordprocessingDrawing" xmlns:w10="urn:schemas-microsoft-com:office:word" xmlns:w="http://schemas.openxmlformats.org/wordprocessingml/2006/main" xmlns:w14="http://schemas.microsoft.com/office/word/2010/wordml" xmlns:w15="http://schemas.microsoft.com/office/word/2012/wordml" xmlns:w16cid="http://schemas.microsoft.com/office/word/2016/wordml/cid" xmlns:w16se="http://schemas.microsoft.com/office/word/2015/wordml/symex" xmlns:wpg="http://schemas.microsoft.com/office/word/2010/wordprocessingGroup" xmlns:wpi="http://schemas.microsoft.com/office/word/2010/wordprocessingInk" xmlns:wne="http://schemas.microsoft.com/office/word/2006/wordml" xmlns:wps="http://schemas.microsoft.com/office/word/2010/wordprocessingShape" mc:Ignorable="w14 w15 w16se w16cid wp14">
+<w:endnotes xmlns:wpc="http://schemas.microsoft.com/office/word/2010/wordprocessingCanvas" xmlns:cx="http://schemas.microsoft.com/office/drawing/2014/chartex" xmlns:cx1="http://schemas.microsoft.com/office/drawing/2015/9/8/chartex" xmlns:mc="http://schemas.openxmlformats.org/markup-compatibility/2006" xmlns:o="urn:schemas-microsoft-com:office:office" xmlns:r="http://schemas.openxmlformats.org/officeDocument/2006/relationships" xmlns:m="http://schemas.openxmlformats.org/officeDocument/2006/math" xmlns:v="urn:schemas-microsoft-com:vml" xmlns:wp14="http://schemas.microsoft.com/office/word/2010/wordprocessingDrawing" xmlns:wp="http://schemas.openxmlformats.org/drawingml/2006/wordprocessingDrawing" xmlns:w10="urn:schemas-microsoft-com:office:word" xmlns:w="http://schemas.openxmlformats.org/wordprocessingml/2006/main" xmlns:w14="http://schemas.microsoft.com/office/word/2010/wordml" xmlns:w15="http://schemas.microsoft.com/office/word/2012/wordml" xmlns:w16se="http://schemas.microsoft.com/office/word/2015/wordml/symex" xmlns:wpg="http://schemas.microsoft.com/office/word/2010/wordprocessingGroup" xmlns:wpi="http://schemas.microsoft.com/office/word/2010/wordprocessingInk" xmlns:wne="http://schemas.microsoft.com/office/word/2006/wordml" xmlns:wps="http://schemas.microsoft.com/office/word/2010/wordprocessingShape" mc:Ignorable="w14 w15 w16se wp14">
   <w:endnote w:type="separator" w:id="-1">
     <w:p>
       <w:pPr>
@@ -5297,7 +5360,7 @@
 </file>
 
 <file path=word/footer1.xml><?xml version="1.0" encoding="utf-8"?>
-<w:ftr xmlns:wpc="http://schemas.microsoft.com/office/word/2010/wordprocessingCanvas" xmlns:cx="http://schemas.microsoft.com/office/drawing/2014/chartex" xmlns:cx1="http://schemas.microsoft.com/office/drawing/2015/9/8/chartex" xmlns:cx2="http://schemas.microsoft.com/office/drawing/2015/10/21/chartex" xmlns:cx3="http://schemas.microsoft.com/office/drawing/2016/5/9/chartex" xmlns:cx4="http://schemas.microsoft.com/office/drawing/2016/5/10/chartex" xmlns:cx5="http://schemas.microsoft.com/office/drawing/2016/5/11/chartex" xmlns:cx6="http://schemas.microsoft.com/office/drawing/2016/5/12/chartex" xmlns:cx7="http://schemas.microsoft.com/office/drawing/2016/5/13/chartex" xmlns:cx8="http://schemas.microsoft.com/office/drawing/2016/5/14/chartex" xmlns:mc="http://schemas.openxmlformats.org/markup-compatibility/2006" xmlns:aink="http://schemas.microsoft.com/office/drawing/2016/ink" xmlns:am3d="http://schemas.microsoft.com/office/drawing/2017/model3d" xmlns:o="urn:schemas-microsoft-com:office:office" xmlns:r="http://schemas.openxmlformats.org/officeDocument/2006/relationships" xmlns:m="http://schemas.openxmlformats.org/officeDocument/2006/math" xmlns:v="urn:schemas-microsoft-com:vml" xmlns:wp14="http://schemas.microsoft.com/office/word/2010/wordprocessingDrawing" xmlns:wp="http://schemas.openxmlformats.org/drawingml/2006/wordprocessingDrawing" xmlns:w10="urn:schemas-microsoft-com:office:word" xmlns:w="http://schemas.openxmlformats.org/wordprocessingml/2006/main" xmlns:w14="http://schemas.microsoft.com/office/word/2010/wordml" xmlns:w15="http://schemas.microsoft.com/office/word/2012/wordml" xmlns:w16cid="http://schemas.microsoft.com/office/word/2016/wordml/cid" xmlns:w16se="http://schemas.microsoft.com/office/word/2015/wordml/symex" xmlns:wpg="http://schemas.microsoft.com/office/word/2010/wordprocessingGroup" xmlns:wpi="http://schemas.microsoft.com/office/word/2010/wordprocessingInk" xmlns:wne="http://schemas.microsoft.com/office/word/2006/wordml" xmlns:wps="http://schemas.microsoft.com/office/word/2010/wordprocessingShape" mc:Ignorable="w14 w15 w16se w16cid wp14">
+<w:ftr xmlns:wpc="http://schemas.microsoft.com/office/word/2010/wordprocessingCanvas" xmlns:cx="http://schemas.microsoft.com/office/drawing/2014/chartex" xmlns:cx1="http://schemas.microsoft.com/office/drawing/2015/9/8/chartex" xmlns:mc="http://schemas.openxmlformats.org/markup-compatibility/2006" xmlns:o="urn:schemas-microsoft-com:office:office" xmlns:r="http://schemas.openxmlformats.org/officeDocument/2006/relationships" xmlns:m="http://schemas.openxmlformats.org/officeDocument/2006/math" xmlns:v="urn:schemas-microsoft-com:vml" xmlns:wp14="http://schemas.microsoft.com/office/word/2010/wordprocessingDrawing" xmlns:wp="http://schemas.openxmlformats.org/drawingml/2006/wordprocessingDrawing" xmlns:w10="urn:schemas-microsoft-com:office:word" xmlns:w="http://schemas.openxmlformats.org/wordprocessingml/2006/main" xmlns:w14="http://schemas.microsoft.com/office/word/2010/wordml" xmlns:w15="http://schemas.microsoft.com/office/word/2012/wordml" xmlns:w16se="http://schemas.microsoft.com/office/word/2015/wordml/symex" xmlns:wpg="http://schemas.microsoft.com/office/word/2010/wordprocessingGroup" xmlns:wpi="http://schemas.microsoft.com/office/word/2010/wordprocessingInk" xmlns:wne="http://schemas.microsoft.com/office/word/2006/wordml" xmlns:wps="http://schemas.microsoft.com/office/word/2010/wordprocessingShape" mc:Ignorable="w14 w15 w16se wp14">
   <w:sdt>
     <w:sdtPr>
       <w:id w:val="-206654178"/>
@@ -5324,9 +5387,10 @@
         </w:r>
         <w:r>
           <w:rPr>
+            <w:noProof/>
             <w:lang w:val="es-ES"/>
           </w:rPr>
-          <w:t>2</w:t>
+          <w:t>8</w:t>
         </w:r>
         <w:r>
           <w:fldChar w:fldCharType="end"/>
@@ -5343,7 +5407,7 @@
 </file>
 
 <file path=word/footnotes.xml><?xml version="1.0" encoding="utf-8"?>
-<w:footnotes xmlns:wpc="http://schemas.microsoft.com/office/word/2010/wordprocessingCanvas" xmlns:cx="http://schemas.microsoft.com/office/drawing/2014/chartex" xmlns:cx1="http://schemas.microsoft.com/office/drawing/2015/9/8/chartex" xmlns:cx2="http://schemas.microsoft.com/office/drawing/2015/10/21/chartex" xmlns:cx3="http://schemas.microsoft.com/office/drawing/2016/5/9/chartex" xmlns:cx4="http://schemas.microsoft.com/office/drawing/2016/5/10/chartex" xmlns:cx5="http://schemas.microsoft.com/office/drawing/2016/5/11/chartex" xmlns:cx6="http://schemas.microsoft.com/office/drawing/2016/5/12/chartex" xmlns:cx7="http://schemas.microsoft.com/office/drawing/2016/5/13/chartex" xmlns:cx8="http://schemas.microsoft.com/office/drawing/2016/5/14/chartex" xmlns:mc="http://schemas.openxmlformats.org/markup-compatibility/2006" xmlns:aink="http://schemas.microsoft.com/office/drawing/2016/ink" xmlns:am3d="http://schemas.microsoft.com/office/drawing/2017/model3d" xmlns:o="urn:schemas-microsoft-com:office:office" xmlns:r="http://schemas.openxmlformats.org/officeDocument/2006/relationships" xmlns:m="http://schemas.openxmlformats.org/officeDocument/2006/math" xmlns:v="urn:schemas-microsoft-com:vml" xmlns:wp14="http://schemas.microsoft.com/office/word/2010/wordprocessingDrawing" xmlns:wp="http://schemas.openxmlformats.org/drawingml/2006/wordprocessingDrawing" xmlns:w10="urn:schemas-microsoft-com:office:word" xmlns:w="http://schemas.openxmlformats.org/wordprocessingml/2006/main" xmlns:w14="http://schemas.microsoft.com/office/word/2010/wordml" xmlns:w15="http://schemas.microsoft.com/office/word/2012/wordml" xmlns:w16cid="http://schemas.microsoft.com/office/word/2016/wordml/cid" xmlns:w16se="http://schemas.microsoft.com/office/word/2015/wordml/symex" xmlns:wpg="http://schemas.microsoft.com/office/word/2010/wordprocessingGroup" xmlns:wpi="http://schemas.microsoft.com/office/word/2010/wordprocessingInk" xmlns:wne="http://schemas.microsoft.com/office/word/2006/wordml" xmlns:wps="http://schemas.microsoft.com/office/word/2010/wordprocessingShape" mc:Ignorable="w14 w15 w16se w16cid wp14">
+<w:footnotes xmlns:wpc="http://schemas.microsoft.com/office/word/2010/wordprocessingCanvas" xmlns:cx="http://schemas.microsoft.com/office/drawing/2014/chartex" xmlns:cx1="http://schemas.microsoft.com/office/drawing/2015/9/8/chartex" xmlns:mc="http://schemas.openxmlformats.org/markup-compatibility/2006" xmlns:o="urn:schemas-microsoft-com:office:office" xmlns:r="http://schemas.openxmlformats.org/officeDocument/2006/relationships" xmlns:m="http://schemas.openxmlformats.org/officeDocument/2006/math" xmlns:v="urn:schemas-microsoft-com:vml" xmlns:wp14="http://schemas.microsoft.com/office/word/2010/wordprocessingDrawing" xmlns:wp="http://schemas.openxmlformats.org/drawingml/2006/wordprocessingDrawing" xmlns:w10="urn:schemas-microsoft-com:office:word" xmlns:w="http://schemas.openxmlformats.org/wordprocessingml/2006/main" xmlns:w14="http://schemas.microsoft.com/office/word/2010/wordml" xmlns:w15="http://schemas.microsoft.com/office/word/2012/wordml" xmlns:w16se="http://schemas.microsoft.com/office/word/2015/wordml/symex" xmlns:wpg="http://schemas.microsoft.com/office/word/2010/wordprocessingGroup" xmlns:wpi="http://schemas.microsoft.com/office/word/2010/wordprocessingInk" xmlns:wne="http://schemas.microsoft.com/office/word/2006/wordml" xmlns:wps="http://schemas.microsoft.com/office/word/2010/wordprocessingShape" mc:Ignorable="w14 w15 w16se wp14">
   <w:footnote w:type="separator" w:id="-1">
     <w:p>
       <w:pPr>
@@ -5368,10 +5432,10 @@
 </file>
 
 <file path=word/numbering.xml><?xml version="1.0" encoding="utf-8"?>
-<w:numbering xmlns:wpc="http://schemas.microsoft.com/office/word/2010/wordprocessingCanvas" xmlns:cx="http://schemas.microsoft.com/office/drawing/2014/chartex" xmlns:cx1="http://schemas.microsoft.com/office/drawing/2015/9/8/chartex" xmlns:cx2="http://schemas.microsoft.com/office/drawing/2015/10/21/chartex" xmlns:cx3="http://schemas.microsoft.com/office/drawing/2016/5/9/chartex" xmlns:cx4="http://schemas.microsoft.com/office/drawing/2016/5/10/chartex" xmlns:cx5="http://schemas.microsoft.com/office/drawing/2016/5/11/chartex" xmlns:cx6="http://schemas.microsoft.com/office/drawing/2016/5/12/chartex" xmlns:cx7="http://schemas.microsoft.com/office/drawing/2016/5/13/chartex" xmlns:cx8="http://schemas.microsoft.com/office/drawing/2016/5/14/chartex" xmlns:mc="http://schemas.openxmlformats.org/markup-compatibility/2006" xmlns:aink="http://schemas.microsoft.com/office/drawing/2016/ink" xmlns:am3d="http://schemas.microsoft.com/office/drawing/2017/model3d" xmlns:o="urn:schemas-microsoft-com:office:office" xmlns:r="http://schemas.openxmlformats.org/officeDocument/2006/relationships" xmlns:m="http://schemas.openxmlformats.org/officeDocument/2006/math" xmlns:v="urn:schemas-microsoft-com:vml" xmlns:wp14="http://schemas.microsoft.com/office/word/2010/wordprocessingDrawing" xmlns:wp="http://schemas.openxmlformats.org/drawingml/2006/wordprocessingDrawing" xmlns:w10="urn:schemas-microsoft-com:office:word" xmlns:w="http://schemas.openxmlformats.org/wordprocessingml/2006/main" xmlns:w14="http://schemas.microsoft.com/office/word/2010/wordml" xmlns:w15="http://schemas.microsoft.com/office/word/2012/wordml" xmlns:w16cid="http://schemas.microsoft.com/office/word/2016/wordml/cid" xmlns:w16se="http://schemas.microsoft.com/office/word/2015/wordml/symex" xmlns:wpg="http://schemas.microsoft.com/office/word/2010/wordprocessingGroup" xmlns:wpi="http://schemas.microsoft.com/office/word/2010/wordprocessingInk" xmlns:wne="http://schemas.microsoft.com/office/word/2006/wordml" xmlns:wps="http://schemas.microsoft.com/office/word/2010/wordprocessingShape" mc:Ignorable="w14 w15 w16se w16cid wp14">
+<w:numbering xmlns:wpc="http://schemas.microsoft.com/office/word/2010/wordprocessingCanvas" xmlns:cx="http://schemas.microsoft.com/office/drawing/2014/chartex" xmlns:cx1="http://schemas.microsoft.com/office/drawing/2015/9/8/chartex" xmlns:mc="http://schemas.openxmlformats.org/markup-compatibility/2006" xmlns:o="urn:schemas-microsoft-com:office:office" xmlns:r="http://schemas.openxmlformats.org/officeDocument/2006/relationships" xmlns:m="http://schemas.openxmlformats.org/officeDocument/2006/math" xmlns:v="urn:schemas-microsoft-com:vml" xmlns:wp14="http://schemas.microsoft.com/office/word/2010/wordprocessingDrawing" xmlns:wp="http://schemas.openxmlformats.org/drawingml/2006/wordprocessingDrawing" xmlns:w10="urn:schemas-microsoft-com:office:word" xmlns:w="http://schemas.openxmlformats.org/wordprocessingml/2006/main" xmlns:w14="http://schemas.microsoft.com/office/word/2010/wordml" xmlns:w15="http://schemas.microsoft.com/office/word/2012/wordml" xmlns:w16se="http://schemas.microsoft.com/office/word/2015/wordml/symex" xmlns:wpg="http://schemas.microsoft.com/office/word/2010/wordprocessingGroup" xmlns:wpi="http://schemas.microsoft.com/office/word/2010/wordprocessingInk" xmlns:wne="http://schemas.microsoft.com/office/word/2006/wordml" xmlns:wps="http://schemas.microsoft.com/office/word/2010/wordprocessingShape" mc:Ignorable="w14 w15 w16se wp14">
   <w:numPicBullet w:numPicBulletId="0">
     <w:pict>
-      <v:shapetype w14:anchorId="79A122B0" id="_x0000_t75" coordsize="21600,21600" o:spt="75" o:preferrelative="t" path="m@4@5l@4@11@9@11@9@5xe" filled="f" stroked="f">
+      <v:shapetype id="_x0000_t75" coordsize="21600,21600" o:spt="75" o:preferrelative="t" path="m@4@5l@4@11@9@11@9@5xe" filled="f" stroked="f">
         <v:stroke joinstyle="miter"/>
         <v:formulas>
           <v:f eqn="if lineDrawn pixelLineWidth 0"/>
@@ -5390,7 +5454,7 @@
         <v:path o:extrusionok="f" gradientshapeok="t" o:connecttype="rect"/>
         <o:lock v:ext="edit" aspectratio="t"/>
       </v:shapetype>
-      <v:shape id="_x0000_i1050" type="#_x0000_t75" style="width:11.25pt;height:11.25pt" o:bullet="t">
+      <v:shape id="_x0000_i1027" type="#_x0000_t75" style="width:11.25pt;height:11.25pt" o:bullet="t">
         <v:imagedata r:id="rId1" o:title="msoA0E8"/>
       </v:shape>
     </w:pict>
@@ -5864,7 +5928,7 @@
 </file>
 
 <file path=word/styles.xml><?xml version="1.0" encoding="utf-8"?>
-<w:styles xmlns:mc="http://schemas.openxmlformats.org/markup-compatibility/2006" xmlns:r="http://schemas.openxmlformats.org/officeDocument/2006/relationships" xmlns:w="http://schemas.openxmlformats.org/wordprocessingml/2006/main" xmlns:w14="http://schemas.microsoft.com/office/word/2010/wordml" xmlns:w15="http://schemas.microsoft.com/office/word/2012/wordml" xmlns:w16cid="http://schemas.microsoft.com/office/word/2016/wordml/cid" xmlns:w16se="http://schemas.microsoft.com/office/word/2015/wordml/symex" mc:Ignorable="w14 w15 w16se w16cid">
+<w:styles xmlns:mc="http://schemas.openxmlformats.org/markup-compatibility/2006" xmlns:r="http://schemas.openxmlformats.org/officeDocument/2006/relationships" xmlns:w="http://schemas.openxmlformats.org/wordprocessingml/2006/main" xmlns:w14="http://schemas.microsoft.com/office/word/2010/wordml" xmlns:w15="http://schemas.microsoft.com/office/word/2012/wordml" xmlns:w16se="http://schemas.microsoft.com/office/word/2015/wordml/symex" mc:Ignorable="w14 w15 w16se">
   <w:docDefaults>
     <w:rPrDefault>
       <w:rPr>
@@ -5880,7 +5944,7 @@
       </w:pPr>
     </w:pPrDefault>
   </w:docDefaults>
-  <w:latentStyles w:defLockedState="0" w:defUIPriority="99" w:defSemiHidden="0" w:defUnhideWhenUsed="0" w:defQFormat="0" w:count="376">
+  <w:latentStyles w:defLockedState="0" w:defUIPriority="99" w:defSemiHidden="0" w:defUnhideWhenUsed="0" w:defQFormat="0" w:count="371">
     <w:lsdException w:name="Normal" w:uiPriority="0" w:qFormat="1"/>
     <w:lsdException w:name="heading 1" w:uiPriority="9" w:qFormat="1"/>
     <w:lsdException w:name="heading 2" w:semiHidden="1" w:uiPriority="9" w:unhideWhenUsed="1" w:qFormat="1"/>
@@ -6252,11 +6316,6 @@
     <w:lsdException w:name="List Table 5 Dark Accent 6" w:uiPriority="50"/>
     <w:lsdException w:name="List Table 6 Colorful Accent 6" w:uiPriority="51"/>
     <w:lsdException w:name="List Table 7 Colorful Accent 6" w:uiPriority="52"/>
-    <w:lsdException w:name="Mention" w:semiHidden="1" w:unhideWhenUsed="1"/>
-    <w:lsdException w:name="Smart Hyperlink" w:semiHidden="1" w:unhideWhenUsed="1"/>
-    <w:lsdException w:name="Hashtag" w:semiHidden="1" w:unhideWhenUsed="1"/>
-    <w:lsdException w:name="Unresolved Mention" w:semiHidden="1" w:unhideWhenUsed="1"/>
-    <w:lsdException w:name="Smart Link" w:semiHidden="1" w:unhideWhenUsed="1"/>
   </w:latentStyles>
   <w:style w:type="paragraph" w:default="1" w:styleId="Normal">
     <w:name w:val="Normal"/>
@@ -6691,7 +6750,7 @@
 </file>
 
 <file path=customXml/itemProps2.xml><?xml version="1.0" encoding="utf-8"?>
-<ds:datastoreItem xmlns:ds="http://schemas.openxmlformats.org/officeDocument/2006/customXml" ds:itemID="{4034523F-E62E-416C-8D3B-BF53A1748AD7}">
+<ds:datastoreItem xmlns:ds="http://schemas.openxmlformats.org/officeDocument/2006/customXml" ds:itemID="{BBB0B443-A1C1-4244-AE7E-8C1CB4181265}">
   <ds:schemaRefs>
     <ds:schemaRef ds:uri="http://schemas.openxmlformats.org/officeDocument/2006/bibliography"/>
   </ds:schemaRefs>

</xml_diff>